<commit_message>
Desc. Carpetas Linea Base y Clientes
</commit_message>
<xml_diff>
--- a/Documentos/Planes/PlanGestionConfiguración.docx
+++ b/Documentos/Planes/PlanGestionConfiguración.docx
@@ -1,6 +1,6 @@
 
 <file path=word/document.xml><?xml version="1.0" encoding="utf-8"?>
-<w:document xmlns:wpc="http://schemas.microsoft.com/office/word/2010/wordprocessingCanvas" xmlns:cx="http://schemas.microsoft.com/office/drawing/2014/chartex" xmlns:cx1="http://schemas.microsoft.com/office/drawing/2015/9/8/chartex" xmlns:cx2="http://schemas.microsoft.com/office/drawing/2015/10/21/chartex" xmlns:cx3="http://schemas.microsoft.com/office/drawing/2016/5/9/chartex" xmlns:cx4="http://schemas.microsoft.com/office/drawing/2016/5/10/chartex" xmlns:cx5="http://schemas.microsoft.com/office/drawing/2016/5/11/chartex" xmlns:cx6="http://schemas.microsoft.com/office/drawing/2016/5/12/chartex" xmlns:cx7="http://schemas.microsoft.com/office/drawing/2016/5/13/chartex" xmlns:cx8="http://schemas.microsoft.com/office/drawing/2016/5/14/chartex" xmlns:mc="http://schemas.openxmlformats.org/markup-compatibility/2006" xmlns:aink="http://schemas.microsoft.com/office/drawing/2016/ink" xmlns:am3d="http://schemas.microsoft.com/office/drawing/2017/model3d" xmlns:o="urn:schemas-microsoft-com:office:office" xmlns:r="http://schemas.openxmlformats.org/officeDocument/2006/relationships" xmlns:m="http://schemas.openxmlformats.org/officeDocument/2006/math" xmlns:v="urn:schemas-microsoft-com:vml" xmlns:wp14="http://schemas.microsoft.com/office/word/2010/wordprocessingDrawing" xmlns:wp="http://schemas.openxmlformats.org/drawingml/2006/wordprocessingDrawing" xmlns:w10="urn:schemas-microsoft-com:office:word" xmlns:w="http://schemas.openxmlformats.org/wordprocessingml/2006/main" xmlns:w14="http://schemas.microsoft.com/office/word/2010/wordml" xmlns:w15="http://schemas.microsoft.com/office/word/2012/wordml" xmlns:w16cex="http://schemas.microsoft.com/office/word/2018/wordml/cex" xmlns:w16cid="http://schemas.microsoft.com/office/word/2016/wordml/cid" xmlns:w16="http://schemas.microsoft.com/office/word/2018/wordml" xmlns:w16sdtdh="http://schemas.microsoft.com/office/word/2020/wordml/sdtdatahash" xmlns:w16se="http://schemas.microsoft.com/office/word/2015/wordml/symex" xmlns:wpg="http://schemas.microsoft.com/office/word/2010/wordprocessingGroup" xmlns:wpi="http://schemas.microsoft.com/office/word/2010/wordprocessingInk" xmlns:wne="http://schemas.microsoft.com/office/word/2006/wordml" xmlns:wps="http://schemas.microsoft.com/office/word/2010/wordprocessingShape" mc:Ignorable="w14 w15 w16se w16cid w16 w16cex w16sdtdh wp14">
+<w:document xmlns:wpc="http://schemas.microsoft.com/office/word/2010/wordprocessingCanvas" xmlns:cx="http://schemas.microsoft.com/office/drawing/2014/chartex" xmlns:mc="http://schemas.openxmlformats.org/markup-compatibility/2006" xmlns:o="urn:schemas-microsoft-com:office:office" xmlns:r="http://schemas.openxmlformats.org/officeDocument/2006/relationships" xmlns:m="http://schemas.openxmlformats.org/officeDocument/2006/math" xmlns:v="urn:schemas-microsoft-com:vml" xmlns:wp14="http://schemas.microsoft.com/office/word/2010/wordprocessingDrawing" xmlns:wp="http://schemas.openxmlformats.org/drawingml/2006/wordprocessingDrawing" xmlns:w10="urn:schemas-microsoft-com:office:word" xmlns:w="http://schemas.openxmlformats.org/wordprocessingml/2006/main" xmlns:w14="http://schemas.microsoft.com/office/word/2010/wordml" xmlns:w15="http://schemas.microsoft.com/office/word/2012/wordml" xmlns:w16se="http://schemas.microsoft.com/office/word/2015/wordml/symex" xmlns:wpg="http://schemas.microsoft.com/office/word/2010/wordprocessingGroup" xmlns:wpi="http://schemas.microsoft.com/office/word/2010/wordprocessingInk" xmlns:wne="http://schemas.microsoft.com/office/word/2006/wordml" xmlns:wps="http://schemas.microsoft.com/office/word/2010/wordprocessingShape" mc:Ignorable="w14 w15 w16se wp14">
   <w:body>
     <w:p>
       <w:pPr>
@@ -401,7 +401,7 @@
           <w:b/>
           <w:sz w:val="28"/>
           <w:szCs w:val="28"/>
-          <w:lang w:val="es-PE"/>
+          <w:lang w:val="en-US"/>
         </w:rPr>
       </w:pPr>
       <w:r>
@@ -410,7 +410,7 @@
           <w:b/>
           <w:sz w:val="28"/>
           <w:szCs w:val="28"/>
-          <w:lang w:val="es-PE"/>
+          <w:lang w:val="en-US"/>
         </w:rPr>
         <w:t>DOCENTE</w:t>
       </w:r>
@@ -448,7 +448,7 @@
           <w:bCs/>
           <w:sz w:val="28"/>
           <w:szCs w:val="28"/>
-          <w:lang w:val="en-CA"/>
+          <w:lang w:val="es-MX"/>
         </w:rPr>
       </w:pPr>
       <w:r>
@@ -458,7 +458,7 @@
           <w:bCs/>
           <w:sz w:val="28"/>
           <w:szCs w:val="28"/>
-          <w:lang w:val="en-CA"/>
+          <w:lang w:val="es-MX"/>
         </w:rPr>
         <w:t xml:space="preserve">Grupo </w:t>
       </w:r>
@@ -469,7 +469,7 @@
           <w:bCs/>
           <w:sz w:val="28"/>
           <w:szCs w:val="28"/>
-          <w:lang w:val="en-CA"/>
+          <w:lang w:val="es-MX"/>
         </w:rPr>
         <w:t>3</w:t>
       </w:r>
@@ -480,7 +480,7 @@
           <w:bCs/>
           <w:sz w:val="28"/>
           <w:szCs w:val="28"/>
-          <w:lang w:val="en-CA"/>
+          <w:lang w:val="es-MX"/>
         </w:rPr>
         <w:t xml:space="preserve"> </w:t>
       </w:r>
@@ -3866,17 +3866,8 @@
                 <w:rFonts w:asciiTheme="majorHAnsi" w:hAnsiTheme="majorHAnsi" w:cstheme="majorHAnsi"/>
                 <w:lang w:val="es-PE"/>
               </w:rPr>
-              <w:t xml:space="preserve">Documento de Diseño de </w:t>
-            </w:r>
-            <w:proofErr w:type="gramStart"/>
-            <w:r>
-              <w:rPr>
-                <w:rFonts w:asciiTheme="majorHAnsi" w:hAnsiTheme="majorHAnsi" w:cstheme="majorHAnsi"/>
-                <w:lang w:val="es-PE"/>
-              </w:rPr>
-              <w:t>Interface</w:t>
-            </w:r>
-            <w:proofErr w:type="gramEnd"/>
+              <w:t>Documento de Diseño de Interface</w:t>
+            </w:r>
           </w:p>
         </w:tc>
         <w:tc>
@@ -5610,14 +5601,12 @@
         </w:rPr>
         <w:t>En este caso, la nomenclatura se ha definido de acuerdo con el acrónimo del nombre del proyecto (</w:t>
       </w:r>
-      <w:proofErr w:type="gramStart"/>
       <w:r>
         <w:rPr>
           <w:lang w:val="es-MX"/>
         </w:rPr>
         <w:t>Parking</w:t>
       </w:r>
-      <w:proofErr w:type="gramEnd"/>
       <w:r>
         <w:rPr>
           <w:lang w:val="es-MX"/>
@@ -6221,17 +6210,8 @@
                 <w:rFonts w:asciiTheme="majorHAnsi" w:hAnsiTheme="majorHAnsi" w:cstheme="majorHAnsi"/>
                 <w:lang w:val="es-PE"/>
               </w:rPr>
-              <w:t xml:space="preserve">Documento de Diseño de </w:t>
-            </w:r>
-            <w:proofErr w:type="gramStart"/>
-            <w:r>
-              <w:rPr>
-                <w:rFonts w:asciiTheme="majorHAnsi" w:hAnsiTheme="majorHAnsi" w:cstheme="majorHAnsi"/>
-                <w:lang w:val="es-PE"/>
-              </w:rPr>
-              <w:t>Interface</w:t>
-            </w:r>
-            <w:proofErr w:type="gramEnd"/>
+              <w:t>Documento de Diseño de Interface</w:t>
+            </w:r>
           </w:p>
         </w:tc>
         <w:tc>
@@ -7066,13 +7046,8 @@
         <w:jc w:val="both"/>
       </w:pPr>
       <w:r>
-        <w:t xml:space="preserve">En este apartado se listará todos los elementos a entregar en cada Línea Base correspondiente a los hitos o sprint que definimos en el cronograma del proyecto </w:t>
-      </w:r>
-      <w:proofErr w:type="gramStart"/>
-      <w:r>
-        <w:t>Parking</w:t>
-      </w:r>
-      <w:proofErr w:type="gramEnd"/>
+        <w:t>En este apartado se listará todos los elementos a entregar en cada Línea Base correspondiente a los hitos o sprint que definimos en el cronograma del proyecto Parking</w:t>
+      </w:r>
       <w:r>
         <w:t xml:space="preserve"> </w:t>
       </w:r>
@@ -7456,6 +7431,7 @@
                 <w:sz w:val="22"/>
                 <w:szCs w:val="22"/>
               </w:rPr>
+              <w:lastRenderedPageBreak/>
               <w:t>Línea Base del sprint 2</w:t>
             </w:r>
           </w:p>
@@ -7804,6 +7780,7 @@
       <w:r>
         <w:rPr>
           <w:noProof/>
+          <w:lang w:val="en-US" w:eastAsia="en-US"/>
         </w:rPr>
         <w:drawing>
           <wp:inline distT="0" distB="0" distL="0" distR="0" wp14:anchorId="425EB24D" wp14:editId="3BD2D0EB">
@@ -7967,22 +7944,186 @@
     </w:p>
     <w:p>
       <w:pPr>
-        <w:pStyle w:val="Prrafodelista"/>
-        <w:numPr>
-          <w:ilvl w:val="0"/>
-          <w:numId w:val="22"/>
-        </w:numPr>
-      </w:pPr>
-      <w:r>
-        <w:t xml:space="preserve">(contenido de la carpeta, accesibilidad, manejo de </w:t>
-      </w:r>
-      <w:proofErr w:type="gramStart"/>
-      <w:r>
-        <w:t>la misma</w:t>
-      </w:r>
-      <w:proofErr w:type="gramEnd"/>
-      <w:r>
-        <w:t>)</w:t>
+        <w:ind w:left="993" w:firstLine="545"/>
+        <w:rPr>
+          <w:lang w:val="es-MX"/>
+        </w:rPr>
+      </w:pPr>
+      <w:r>
+        <w:rPr>
+          <w:lang w:val="es-MX"/>
+        </w:rPr>
+        <w:t xml:space="preserve">Dentro de esta carpeta encontramos en diferentes carpetas todos los proyectos en los que estamos trabajando, además, dentro de cada una de ellas se encuentran 3 subcarpetas, las cuales representan los </w:t>
+      </w:r>
+      <w:proofErr w:type="spellStart"/>
+      <w:r>
+        <w:rPr>
+          <w:lang w:val="es-MX"/>
+        </w:rPr>
+        <w:t>sprints</w:t>
+      </w:r>
+      <w:proofErr w:type="spellEnd"/>
+      <w:r>
+        <w:rPr>
+          <w:lang w:val="es-MX"/>
+        </w:rPr>
+        <w:t xml:space="preserve"> de cada proyecto.</w:t>
+      </w:r>
+      <w:r>
+        <w:rPr>
+          <w:lang w:val="es-MX"/>
+        </w:rPr>
+        <w:t xml:space="preserve"> </w:t>
+      </w:r>
+      <w:r>
+        <w:rPr>
+          <w:lang w:val="es-MX"/>
+        </w:rPr>
+        <w:t>En cuanto a la accesibilidad, solo una persona tendrá acceso, quién será el responsable de administrar la carpeta.</w:t>
+      </w:r>
+    </w:p>
+    <w:p>
+      <w:pPr>
+        <w:jc w:val="center"/>
+        <w:rPr>
+          <w:lang w:val="es-MX"/>
+        </w:rPr>
+      </w:pPr>
+      <w:r>
+        <w:rPr>
+          <w:rFonts w:ascii="Arial" w:hAnsi="Arial" w:cs="Arial"/>
+          <w:noProof/>
+          <w:color w:val="000000"/>
+          <w:sz w:val="22"/>
+          <w:szCs w:val="22"/>
+          <w:bdr w:val="none" w:sz="0" w:space="0" w:color="auto" w:frame="1"/>
+          <w:lang w:val="en-US" w:eastAsia="en-US"/>
+        </w:rPr>
+        <w:lastRenderedPageBreak/>
+        <w:drawing>
+          <wp:inline distT="0" distB="0" distL="0" distR="0" wp14:anchorId="306CB8DA" wp14:editId="5C9E6089">
+            <wp:extent cx="5476875" cy="3338893"/>
+            <wp:effectExtent l="0" t="0" r="0" b="0"/>
+            <wp:docPr id="3" name="Imagen 3" descr="https://lh6.googleusercontent.com/i6PF1acJQTEOsB02n_TGze4WoFGEA6iyXHiWr_rld77g0fLKLfnqXYN2OtsRWckoGkWVMGCKQE7NaJw4w-gqDSif3aHwEKopeZue_W8D7Xe1fZzpCP6gn5PGgAtXz7M6GRj-1agC"/>
+            <wp:cNvGraphicFramePr>
+              <a:graphicFrameLocks xmlns:a="http://schemas.openxmlformats.org/drawingml/2006/main" noChangeAspect="1"/>
+            </wp:cNvGraphicFramePr>
+            <a:graphic xmlns:a="http://schemas.openxmlformats.org/drawingml/2006/main">
+              <a:graphicData uri="http://schemas.openxmlformats.org/drawingml/2006/picture">
+                <pic:pic xmlns:pic="http://schemas.openxmlformats.org/drawingml/2006/picture">
+                  <pic:nvPicPr>
+                    <pic:cNvPr id="0" name="Picture 6" descr="https://lh6.googleusercontent.com/i6PF1acJQTEOsB02n_TGze4WoFGEA6iyXHiWr_rld77g0fLKLfnqXYN2OtsRWckoGkWVMGCKQE7NaJw4w-gqDSif3aHwEKopeZue_W8D7Xe1fZzpCP6gn5PGgAtXz7M6GRj-1agC"/>
+                    <pic:cNvPicPr>
+                      <a:picLocks noChangeAspect="1" noChangeArrowheads="1"/>
+                    </pic:cNvPicPr>
+                  </pic:nvPicPr>
+                  <pic:blipFill>
+                    <a:blip r:embed="rId11">
+                      <a:extLst>
+                        <a:ext uri="{28A0092B-C50C-407E-A947-70E740481C1C}">
+                          <a14:useLocalDpi xmlns:a14="http://schemas.microsoft.com/office/drawing/2010/main" val="0"/>
+                        </a:ext>
+                      </a:extLst>
+                    </a:blip>
+                    <a:srcRect/>
+                    <a:stretch>
+                      <a:fillRect/>
+                    </a:stretch>
+                  </pic:blipFill>
+                  <pic:spPr bwMode="auto">
+                    <a:xfrm>
+                      <a:off x="0" y="0"/>
+                      <a:ext cx="5489319" cy="3346479"/>
+                    </a:xfrm>
+                    <a:prstGeom prst="rect">
+                      <a:avLst/>
+                    </a:prstGeom>
+                    <a:noFill/>
+                    <a:ln>
+                      <a:noFill/>
+                    </a:ln>
+                  </pic:spPr>
+                </pic:pic>
+              </a:graphicData>
+            </a:graphic>
+          </wp:inline>
+        </w:drawing>
+      </w:r>
+    </w:p>
+    <w:p>
+      <w:pPr>
+        <w:spacing w:after="240"/>
+        <w:ind w:firstLine="0"/>
+        <w:jc w:val="center"/>
+        <w:rPr>
+          <w:i/>
+          <w:iCs/>
+          <w:sz w:val="22"/>
+          <w:szCs w:val="22"/>
+        </w:rPr>
+      </w:pPr>
+      <w:r>
+        <w:rPr>
+          <w:i/>
+          <w:iCs/>
+          <w:sz w:val="22"/>
+          <w:szCs w:val="22"/>
+        </w:rPr>
+        <w:t xml:space="preserve">Figura </w:t>
+      </w:r>
+      <w:r>
+        <w:rPr>
+          <w:i/>
+          <w:iCs/>
+          <w:sz w:val="22"/>
+          <w:szCs w:val="22"/>
+        </w:rPr>
+        <w:t>2</w:t>
+      </w:r>
+      <w:r>
+        <w:rPr>
+          <w:i/>
+          <w:iCs/>
+          <w:sz w:val="22"/>
+          <w:szCs w:val="22"/>
+        </w:rPr>
+        <w:t xml:space="preserve">. </w:t>
+      </w:r>
+      <w:r>
+        <w:rPr>
+          <w:i/>
+          <w:iCs/>
+          <w:sz w:val="22"/>
+          <w:szCs w:val="22"/>
+        </w:rPr>
+        <w:t xml:space="preserve">Diagrama de distribución </w:t>
+      </w:r>
+      <w:r>
+        <w:rPr>
+          <w:i/>
+          <w:iCs/>
+          <w:sz w:val="22"/>
+          <w:szCs w:val="22"/>
+        </w:rPr>
+        <w:t>de la carpeta “Líneas Base”</w:t>
+      </w:r>
+      <w:r>
+        <w:rPr>
+          <w:i/>
+          <w:iCs/>
+          <w:sz w:val="22"/>
+          <w:szCs w:val="22"/>
+        </w:rPr>
+        <w:t xml:space="preserve"> en GitHub</w:t>
+      </w:r>
+      <w:r>
+        <w:rPr>
+          <w:i/>
+          <w:iCs/>
+          <w:sz w:val="22"/>
+          <w:szCs w:val="22"/>
+        </w:rPr>
+        <w:t>.</w:t>
       </w:r>
     </w:p>
     <w:p>
@@ -8001,31 +8142,155 @@
     </w:p>
     <w:p>
       <w:pPr>
-        <w:pStyle w:val="Prrafodelista"/>
-        <w:numPr>
-          <w:ilvl w:val="0"/>
-          <w:numId w:val="22"/>
-        </w:numPr>
-      </w:pPr>
-      <w:r>
-        <w:t xml:space="preserve">(contenido de la carpeta, accesibilidad, manejo de </w:t>
-      </w:r>
-      <w:proofErr w:type="gramStart"/>
-      <w:r>
-        <w:t>la misma</w:t>
-      </w:r>
-      <w:proofErr w:type="gramEnd"/>
-      <w:r>
-        <w:t>)</w:t>
-      </w:r>
+        <w:ind w:left="993"/>
+      </w:pPr>
+      <w:r>
+        <w:t>En Desarrollo, se encuentra los proyectos en los que trabaja la empresa, dentro de cada uno se encontrará los documentos o archivos pertinentes a cada proyecto. El acceso está habilitado para todos los miembros de la empresa, ya sea para verificar información como para añadir información respectiva.</w:t>
+      </w:r>
+    </w:p>
+    <w:p>
+      <w:pPr>
+        <w:ind w:left="993"/>
+        <w:jc w:val="center"/>
+      </w:pPr>
+      <w:r>
+        <w:rPr>
+          <w:rFonts w:ascii="Arial" w:hAnsi="Arial" w:cs="Arial"/>
+          <w:noProof/>
+          <w:color w:val="000000"/>
+          <w:sz w:val="22"/>
+          <w:szCs w:val="22"/>
+          <w:bdr w:val="none" w:sz="0" w:space="0" w:color="auto" w:frame="1"/>
+          <w:lang w:val="en-US" w:eastAsia="en-US"/>
+        </w:rPr>
+        <w:drawing>
+          <wp:inline distT="0" distB="0" distL="0" distR="0" wp14:anchorId="617F2AAB" wp14:editId="380078D4">
+            <wp:extent cx="2694961" cy="2247900"/>
+            <wp:effectExtent l="0" t="0" r="0" b="0"/>
+            <wp:docPr id="5" name="Imagen 5" descr="https://lh3.googleusercontent.com/oVT7wpU4kPm8I_U1OjOh4XskI_Kd84R8gkkOD8c_za4ULg5qwkldFJKaB-8ivinL3buYhassL-kjFKFirXCc0FsrgPLW3D_nhIvp6TM0KXzA2r4G6CHO3LeDgOG4gUsF322lain-"/>
+            <wp:cNvGraphicFramePr>
+              <a:graphicFrameLocks xmlns:a="http://schemas.openxmlformats.org/drawingml/2006/main" noChangeAspect="1"/>
+            </wp:cNvGraphicFramePr>
+            <a:graphic xmlns:a="http://schemas.openxmlformats.org/drawingml/2006/main">
+              <a:graphicData uri="http://schemas.openxmlformats.org/drawingml/2006/picture">
+                <pic:pic xmlns:pic="http://schemas.openxmlformats.org/drawingml/2006/picture">
+                  <pic:nvPicPr>
+                    <pic:cNvPr id="0" name="Picture 8" descr="https://lh3.googleusercontent.com/oVT7wpU4kPm8I_U1OjOh4XskI_Kd84R8gkkOD8c_za4ULg5qwkldFJKaB-8ivinL3buYhassL-kjFKFirXCc0FsrgPLW3D_nhIvp6TM0KXzA2r4G6CHO3LeDgOG4gUsF322lain-"/>
+                    <pic:cNvPicPr>
+                      <a:picLocks noChangeAspect="1" noChangeArrowheads="1"/>
+                    </pic:cNvPicPr>
+                  </pic:nvPicPr>
+                  <pic:blipFill>
+                    <a:blip r:embed="rId12">
+                      <a:extLst>
+                        <a:ext uri="{28A0092B-C50C-407E-A947-70E740481C1C}">
+                          <a14:useLocalDpi xmlns:a14="http://schemas.microsoft.com/office/drawing/2010/main" val="0"/>
+                        </a:ext>
+                      </a:extLst>
+                    </a:blip>
+                    <a:srcRect/>
+                    <a:stretch>
+                      <a:fillRect/>
+                    </a:stretch>
+                  </pic:blipFill>
+                  <pic:spPr bwMode="auto">
+                    <a:xfrm>
+                      <a:off x="0" y="0"/>
+                      <a:ext cx="2701490" cy="2253346"/>
+                    </a:xfrm>
+                    <a:prstGeom prst="rect">
+                      <a:avLst/>
+                    </a:prstGeom>
+                    <a:noFill/>
+                    <a:ln>
+                      <a:noFill/>
+                    </a:ln>
+                  </pic:spPr>
+                </pic:pic>
+              </a:graphicData>
+            </a:graphic>
+          </wp:inline>
+        </w:drawing>
+      </w:r>
+    </w:p>
+    <w:p>
+      <w:pPr>
+        <w:spacing w:after="240"/>
+        <w:ind w:firstLine="0"/>
+        <w:jc w:val="center"/>
+        <w:rPr>
+          <w:i/>
+          <w:iCs/>
+          <w:sz w:val="22"/>
+          <w:szCs w:val="22"/>
+        </w:rPr>
+      </w:pPr>
+      <w:r>
+        <w:rPr>
+          <w:i/>
+          <w:iCs/>
+          <w:sz w:val="22"/>
+          <w:szCs w:val="22"/>
+        </w:rPr>
+        <w:t>Figura 2</w:t>
+      </w:r>
+      <w:r>
+        <w:rPr>
+          <w:i/>
+          <w:iCs/>
+          <w:sz w:val="22"/>
+          <w:szCs w:val="22"/>
+        </w:rPr>
+        <w:t xml:space="preserve">. </w:t>
+      </w:r>
+      <w:r>
+        <w:rPr>
+          <w:i/>
+          <w:iCs/>
+          <w:sz w:val="22"/>
+          <w:szCs w:val="22"/>
+        </w:rPr>
+        <w:t>Diagrama de distribución de la carpeta “</w:t>
+      </w:r>
+      <w:r>
+        <w:rPr>
+          <w:i/>
+          <w:iCs/>
+          <w:sz w:val="22"/>
+          <w:szCs w:val="22"/>
+        </w:rPr>
+        <w:t>Cliente</w:t>
+      </w:r>
+      <w:r>
+        <w:rPr>
+          <w:i/>
+          <w:iCs/>
+          <w:sz w:val="22"/>
+          <w:szCs w:val="22"/>
+        </w:rPr>
+        <w:t>” en GitHub</w:t>
+      </w:r>
+      <w:r>
+        <w:rPr>
+          <w:i/>
+          <w:iCs/>
+          <w:sz w:val="22"/>
+          <w:szCs w:val="22"/>
+        </w:rPr>
+        <w:t>.</w:t>
+      </w:r>
+    </w:p>
+    <w:p>
+      <w:pPr>
+        <w:ind w:firstLine="0"/>
+      </w:pPr>
+      <w:bookmarkStart w:id="22" w:name="_GoBack"/>
+      <w:bookmarkEnd w:id="22"/>
     </w:p>
     <w:sectPr>
-      <w:headerReference w:type="even" r:id="rId11"/>
-      <w:headerReference w:type="default" r:id="rId12"/>
-      <w:footerReference w:type="even" r:id="rId13"/>
+      <w:headerReference w:type="default" r:id="rId13"/>
       <w:footerReference w:type="default" r:id="rId14"/>
-      <w:headerReference w:type="first" r:id="rId15"/>
-      <w:footerReference w:type="first" r:id="rId16"/>
+      <w:footerReference w:type="first" r:id="rId15"/>
       <w:pgSz w:w="11906" w:h="16838"/>
       <w:pgMar w:top="1440" w:right="1440" w:bottom="1440" w:left="1440" w:header="720" w:footer="720" w:gutter="0"/>
       <w:pgNumType w:start="1"/>
@@ -8037,7 +8302,7 @@
 </file>
 
 <file path=word/endnotes.xml><?xml version="1.0" encoding="utf-8"?>
-<w:endnotes xmlns:wpc="http://schemas.microsoft.com/office/word/2010/wordprocessingCanvas" xmlns:cx="http://schemas.microsoft.com/office/drawing/2014/chartex" xmlns:cx1="http://schemas.microsoft.com/office/drawing/2015/9/8/chartex" xmlns:cx2="http://schemas.microsoft.com/office/drawing/2015/10/21/chartex" xmlns:cx3="http://schemas.microsoft.com/office/drawing/2016/5/9/chartex" xmlns:cx4="http://schemas.microsoft.com/office/drawing/2016/5/10/chartex" xmlns:cx5="http://schemas.microsoft.com/office/drawing/2016/5/11/chartex" xmlns:cx6="http://schemas.microsoft.com/office/drawing/2016/5/12/chartex" xmlns:cx7="http://schemas.microsoft.com/office/drawing/2016/5/13/chartex" xmlns:cx8="http://schemas.microsoft.com/office/drawing/2016/5/14/chartex" xmlns:mc="http://schemas.openxmlformats.org/markup-compatibility/2006" xmlns:aink="http://schemas.microsoft.com/office/drawing/2016/ink" xmlns:am3d="http://schemas.microsoft.com/office/drawing/2017/model3d" xmlns:o="urn:schemas-microsoft-com:office:office" xmlns:r="http://schemas.openxmlformats.org/officeDocument/2006/relationships" xmlns:m="http://schemas.openxmlformats.org/officeDocument/2006/math" xmlns:v="urn:schemas-microsoft-com:vml" xmlns:wp14="http://schemas.microsoft.com/office/word/2010/wordprocessingDrawing" xmlns:wp="http://schemas.openxmlformats.org/drawingml/2006/wordprocessingDrawing" xmlns:w10="urn:schemas-microsoft-com:office:word" xmlns:w="http://schemas.openxmlformats.org/wordprocessingml/2006/main" xmlns:w14="http://schemas.microsoft.com/office/word/2010/wordml" xmlns:w15="http://schemas.microsoft.com/office/word/2012/wordml" xmlns:w16cex="http://schemas.microsoft.com/office/word/2018/wordml/cex" xmlns:w16cid="http://schemas.microsoft.com/office/word/2016/wordml/cid" xmlns:w16="http://schemas.microsoft.com/office/word/2018/wordml" xmlns:w16sdtdh="http://schemas.microsoft.com/office/word/2020/wordml/sdtdatahash" xmlns:w16se="http://schemas.microsoft.com/office/word/2015/wordml/symex" xmlns:wpg="http://schemas.microsoft.com/office/word/2010/wordprocessingGroup" xmlns:wpi="http://schemas.microsoft.com/office/word/2010/wordprocessingInk" xmlns:wne="http://schemas.microsoft.com/office/word/2006/wordml" xmlns:wps="http://schemas.microsoft.com/office/word/2010/wordprocessingShape" mc:Ignorable="w14 w15 w16se w16cid w16 w16cex w16sdtdh wp14">
+<w:endnotes xmlns:wpc="http://schemas.microsoft.com/office/word/2010/wordprocessingCanvas" xmlns:cx="http://schemas.microsoft.com/office/drawing/2014/chartex" xmlns:mc="http://schemas.openxmlformats.org/markup-compatibility/2006" xmlns:o="urn:schemas-microsoft-com:office:office" xmlns:r="http://schemas.openxmlformats.org/officeDocument/2006/relationships" xmlns:m="http://schemas.openxmlformats.org/officeDocument/2006/math" xmlns:v="urn:schemas-microsoft-com:vml" xmlns:wp14="http://schemas.microsoft.com/office/word/2010/wordprocessingDrawing" xmlns:wp="http://schemas.openxmlformats.org/drawingml/2006/wordprocessingDrawing" xmlns:w10="urn:schemas-microsoft-com:office:word" xmlns:w="http://schemas.openxmlformats.org/wordprocessingml/2006/main" xmlns:w14="http://schemas.microsoft.com/office/word/2010/wordml" xmlns:w15="http://schemas.microsoft.com/office/word/2012/wordml" xmlns:w16se="http://schemas.microsoft.com/office/word/2015/wordml/symex" xmlns:wpg="http://schemas.microsoft.com/office/word/2010/wordprocessingGroup" xmlns:wpi="http://schemas.microsoft.com/office/word/2010/wordprocessingInk" xmlns:wne="http://schemas.microsoft.com/office/word/2006/wordml" xmlns:wps="http://schemas.microsoft.com/office/word/2010/wordprocessingShape" mc:Ignorable="w14 w15 w16se wp14">
   <w:endnote w:type="separator" w:id="-1">
     <w:p>
       <w:pPr>
@@ -8062,17 +8327,7 @@
 </file>
 
 <file path=word/footer1.xml><?xml version="1.0" encoding="utf-8"?>
-<w:ftr xmlns:wpc="http://schemas.microsoft.com/office/word/2010/wordprocessingCanvas" xmlns:cx="http://schemas.microsoft.com/office/drawing/2014/chartex" xmlns:cx1="http://schemas.microsoft.com/office/drawing/2015/9/8/chartex" xmlns:cx2="http://schemas.microsoft.com/office/drawing/2015/10/21/chartex" xmlns:cx3="http://schemas.microsoft.com/office/drawing/2016/5/9/chartex" xmlns:cx4="http://schemas.microsoft.com/office/drawing/2016/5/10/chartex" xmlns:cx5="http://schemas.microsoft.com/office/drawing/2016/5/11/chartex" xmlns:cx6="http://schemas.microsoft.com/office/drawing/2016/5/12/chartex" xmlns:cx7="http://schemas.microsoft.com/office/drawing/2016/5/13/chartex" xmlns:cx8="http://schemas.microsoft.com/office/drawing/2016/5/14/chartex" xmlns:mc="http://schemas.openxmlformats.org/markup-compatibility/2006" xmlns:aink="http://schemas.microsoft.com/office/drawing/2016/ink" xmlns:am3d="http://schemas.microsoft.com/office/drawing/2017/model3d" xmlns:o="urn:schemas-microsoft-com:office:office" xmlns:r="http://schemas.openxmlformats.org/officeDocument/2006/relationships" xmlns:m="http://schemas.openxmlformats.org/officeDocument/2006/math" xmlns:v="urn:schemas-microsoft-com:vml" xmlns:wp14="http://schemas.microsoft.com/office/word/2010/wordprocessingDrawing" xmlns:wp="http://schemas.openxmlformats.org/drawingml/2006/wordprocessingDrawing" xmlns:w10="urn:schemas-microsoft-com:office:word" xmlns:w="http://schemas.openxmlformats.org/wordprocessingml/2006/main" xmlns:w14="http://schemas.microsoft.com/office/word/2010/wordml" xmlns:w15="http://schemas.microsoft.com/office/word/2012/wordml" xmlns:w16cex="http://schemas.microsoft.com/office/word/2018/wordml/cex" xmlns:w16cid="http://schemas.microsoft.com/office/word/2016/wordml/cid" xmlns:w16="http://schemas.microsoft.com/office/word/2018/wordml" xmlns:w16sdtdh="http://schemas.microsoft.com/office/word/2020/wordml/sdtdatahash" xmlns:w16se="http://schemas.microsoft.com/office/word/2015/wordml/symex" xmlns:wpg="http://schemas.microsoft.com/office/word/2010/wordprocessingGroup" xmlns:wpi="http://schemas.microsoft.com/office/word/2010/wordprocessingInk" xmlns:wne="http://schemas.microsoft.com/office/word/2006/wordml" xmlns:wps="http://schemas.microsoft.com/office/word/2010/wordprocessingShape" mc:Ignorable="w14 w15 w16se w16cid w16 w16cex w16sdtdh wp14">
-  <w:p>
-    <w:pPr>
-      <w:pStyle w:val="Piedepgina"/>
-    </w:pPr>
-  </w:p>
-</w:ftr>
-</file>
-
-<file path=word/footer2.xml><?xml version="1.0" encoding="utf-8"?>
-<w:ftr xmlns:wpc="http://schemas.microsoft.com/office/word/2010/wordprocessingCanvas" xmlns:cx="http://schemas.microsoft.com/office/drawing/2014/chartex" xmlns:cx1="http://schemas.microsoft.com/office/drawing/2015/9/8/chartex" xmlns:cx2="http://schemas.microsoft.com/office/drawing/2015/10/21/chartex" xmlns:cx3="http://schemas.microsoft.com/office/drawing/2016/5/9/chartex" xmlns:cx4="http://schemas.microsoft.com/office/drawing/2016/5/10/chartex" xmlns:cx5="http://schemas.microsoft.com/office/drawing/2016/5/11/chartex" xmlns:cx6="http://schemas.microsoft.com/office/drawing/2016/5/12/chartex" xmlns:cx7="http://schemas.microsoft.com/office/drawing/2016/5/13/chartex" xmlns:cx8="http://schemas.microsoft.com/office/drawing/2016/5/14/chartex" xmlns:mc="http://schemas.openxmlformats.org/markup-compatibility/2006" xmlns:aink="http://schemas.microsoft.com/office/drawing/2016/ink" xmlns:am3d="http://schemas.microsoft.com/office/drawing/2017/model3d" xmlns:o="urn:schemas-microsoft-com:office:office" xmlns:r="http://schemas.openxmlformats.org/officeDocument/2006/relationships" xmlns:m="http://schemas.openxmlformats.org/officeDocument/2006/math" xmlns:v="urn:schemas-microsoft-com:vml" xmlns:wp14="http://schemas.microsoft.com/office/word/2010/wordprocessingDrawing" xmlns:wp="http://schemas.openxmlformats.org/drawingml/2006/wordprocessingDrawing" xmlns:w10="urn:schemas-microsoft-com:office:word" xmlns:w="http://schemas.openxmlformats.org/wordprocessingml/2006/main" xmlns:w14="http://schemas.microsoft.com/office/word/2010/wordml" xmlns:w15="http://schemas.microsoft.com/office/word/2012/wordml" xmlns:w16cex="http://schemas.microsoft.com/office/word/2018/wordml/cex" xmlns:w16cid="http://schemas.microsoft.com/office/word/2016/wordml/cid" xmlns:w16="http://schemas.microsoft.com/office/word/2018/wordml" xmlns:w16sdtdh="http://schemas.microsoft.com/office/word/2020/wordml/sdtdatahash" xmlns:w16se="http://schemas.microsoft.com/office/word/2015/wordml/symex" xmlns:wpg="http://schemas.microsoft.com/office/word/2010/wordprocessingGroup" xmlns:wpi="http://schemas.microsoft.com/office/word/2010/wordprocessingInk" xmlns:wne="http://schemas.microsoft.com/office/word/2006/wordml" xmlns:wps="http://schemas.microsoft.com/office/word/2010/wordprocessingShape" mc:Ignorable="w14 w15 w16se w16cid w16 w16cex w16sdtdh wp14">
+<w:ftr xmlns:wpc="http://schemas.microsoft.com/office/word/2010/wordprocessingCanvas" xmlns:cx="http://schemas.microsoft.com/office/drawing/2014/chartex" xmlns:mc="http://schemas.openxmlformats.org/markup-compatibility/2006" xmlns:o="urn:schemas-microsoft-com:office:office" xmlns:r="http://schemas.openxmlformats.org/officeDocument/2006/relationships" xmlns:m="http://schemas.openxmlformats.org/officeDocument/2006/math" xmlns:v="urn:schemas-microsoft-com:vml" xmlns:wp14="http://schemas.microsoft.com/office/word/2010/wordprocessingDrawing" xmlns:wp="http://schemas.openxmlformats.org/drawingml/2006/wordprocessingDrawing" xmlns:w10="urn:schemas-microsoft-com:office:word" xmlns:w="http://schemas.openxmlformats.org/wordprocessingml/2006/main" xmlns:w14="http://schemas.microsoft.com/office/word/2010/wordml" xmlns:w15="http://schemas.microsoft.com/office/word/2012/wordml" xmlns:w16se="http://schemas.microsoft.com/office/word/2015/wordml/symex" xmlns:wpg="http://schemas.microsoft.com/office/word/2010/wordprocessingGroup" xmlns:wpi="http://schemas.microsoft.com/office/word/2010/wordprocessingInk" xmlns:wne="http://schemas.microsoft.com/office/word/2006/wordml" xmlns:wps="http://schemas.microsoft.com/office/word/2010/wordprocessingShape" mc:Ignorable="w14 w15 w16se wp14">
   <w:p>
     <w:pPr>
       <w:ind w:firstLine="0"/>
@@ -8091,7 +8346,7 @@
       <w:rPr>
         <w:noProof/>
       </w:rPr>
-      <w:t>4</w:t>
+      <w:t>8</w:t>
     </w:r>
     <w:r>
       <w:fldChar w:fldCharType="end"/>
@@ -8100,8 +8355,8 @@
 </w:ftr>
 </file>
 
-<file path=word/footer3.xml><?xml version="1.0" encoding="utf-8"?>
-<w:ftr xmlns:wpc="http://schemas.microsoft.com/office/word/2010/wordprocessingCanvas" xmlns:cx="http://schemas.microsoft.com/office/drawing/2014/chartex" xmlns:cx1="http://schemas.microsoft.com/office/drawing/2015/9/8/chartex" xmlns:cx2="http://schemas.microsoft.com/office/drawing/2015/10/21/chartex" xmlns:cx3="http://schemas.microsoft.com/office/drawing/2016/5/9/chartex" xmlns:cx4="http://schemas.microsoft.com/office/drawing/2016/5/10/chartex" xmlns:cx5="http://schemas.microsoft.com/office/drawing/2016/5/11/chartex" xmlns:cx6="http://schemas.microsoft.com/office/drawing/2016/5/12/chartex" xmlns:cx7="http://schemas.microsoft.com/office/drawing/2016/5/13/chartex" xmlns:cx8="http://schemas.microsoft.com/office/drawing/2016/5/14/chartex" xmlns:mc="http://schemas.openxmlformats.org/markup-compatibility/2006" xmlns:aink="http://schemas.microsoft.com/office/drawing/2016/ink" xmlns:am3d="http://schemas.microsoft.com/office/drawing/2017/model3d" xmlns:o="urn:schemas-microsoft-com:office:office" xmlns:r="http://schemas.openxmlformats.org/officeDocument/2006/relationships" xmlns:m="http://schemas.openxmlformats.org/officeDocument/2006/math" xmlns:v="urn:schemas-microsoft-com:vml" xmlns:wp14="http://schemas.microsoft.com/office/word/2010/wordprocessingDrawing" xmlns:wp="http://schemas.openxmlformats.org/drawingml/2006/wordprocessingDrawing" xmlns:w10="urn:schemas-microsoft-com:office:word" xmlns:w="http://schemas.openxmlformats.org/wordprocessingml/2006/main" xmlns:w14="http://schemas.microsoft.com/office/word/2010/wordml" xmlns:w15="http://schemas.microsoft.com/office/word/2012/wordml" xmlns:w16cex="http://schemas.microsoft.com/office/word/2018/wordml/cex" xmlns:w16cid="http://schemas.microsoft.com/office/word/2016/wordml/cid" xmlns:w16="http://schemas.microsoft.com/office/word/2018/wordml" xmlns:w16sdtdh="http://schemas.microsoft.com/office/word/2020/wordml/sdtdatahash" xmlns:w16se="http://schemas.microsoft.com/office/word/2015/wordml/symex" xmlns:wpg="http://schemas.microsoft.com/office/word/2010/wordprocessingGroup" xmlns:wpi="http://schemas.microsoft.com/office/word/2010/wordprocessingInk" xmlns:wne="http://schemas.microsoft.com/office/word/2006/wordml" xmlns:wps="http://schemas.microsoft.com/office/word/2010/wordprocessingShape" mc:Ignorable="w14 w15 w16se w16cid w16 w16cex w16sdtdh wp14">
+<file path=word/footer2.xml><?xml version="1.0" encoding="utf-8"?>
+<w:ftr xmlns:wpc="http://schemas.microsoft.com/office/word/2010/wordprocessingCanvas" xmlns:cx="http://schemas.microsoft.com/office/drawing/2014/chartex" xmlns:mc="http://schemas.openxmlformats.org/markup-compatibility/2006" xmlns:o="urn:schemas-microsoft-com:office:office" xmlns:r="http://schemas.openxmlformats.org/officeDocument/2006/relationships" xmlns:m="http://schemas.openxmlformats.org/officeDocument/2006/math" xmlns:v="urn:schemas-microsoft-com:vml" xmlns:wp14="http://schemas.microsoft.com/office/word/2010/wordprocessingDrawing" xmlns:wp="http://schemas.openxmlformats.org/drawingml/2006/wordprocessingDrawing" xmlns:w10="urn:schemas-microsoft-com:office:word" xmlns:w="http://schemas.openxmlformats.org/wordprocessingml/2006/main" xmlns:w14="http://schemas.microsoft.com/office/word/2010/wordml" xmlns:w15="http://schemas.microsoft.com/office/word/2012/wordml" xmlns:w16se="http://schemas.microsoft.com/office/word/2015/wordml/symex" xmlns:wpg="http://schemas.microsoft.com/office/word/2010/wordprocessingGroup" xmlns:wpi="http://schemas.microsoft.com/office/word/2010/wordprocessingInk" xmlns:wne="http://schemas.microsoft.com/office/word/2006/wordml" xmlns:wps="http://schemas.microsoft.com/office/word/2010/wordprocessingShape" mc:Ignorable="w14 w15 w16se wp14">
   <w:p>
     <w:pPr>
       <w:jc w:val="right"/>
@@ -8111,7 +8366,7 @@
 </file>
 
 <file path=word/footnotes.xml><?xml version="1.0" encoding="utf-8"?>
-<w:footnotes xmlns:wpc="http://schemas.microsoft.com/office/word/2010/wordprocessingCanvas" xmlns:cx="http://schemas.microsoft.com/office/drawing/2014/chartex" xmlns:cx1="http://schemas.microsoft.com/office/drawing/2015/9/8/chartex" xmlns:cx2="http://schemas.microsoft.com/office/drawing/2015/10/21/chartex" xmlns:cx3="http://schemas.microsoft.com/office/drawing/2016/5/9/chartex" xmlns:cx4="http://schemas.microsoft.com/office/drawing/2016/5/10/chartex" xmlns:cx5="http://schemas.microsoft.com/office/drawing/2016/5/11/chartex" xmlns:cx6="http://schemas.microsoft.com/office/drawing/2016/5/12/chartex" xmlns:cx7="http://schemas.microsoft.com/office/drawing/2016/5/13/chartex" xmlns:cx8="http://schemas.microsoft.com/office/drawing/2016/5/14/chartex" xmlns:mc="http://schemas.openxmlformats.org/markup-compatibility/2006" xmlns:aink="http://schemas.microsoft.com/office/drawing/2016/ink" xmlns:am3d="http://schemas.microsoft.com/office/drawing/2017/model3d" xmlns:o="urn:schemas-microsoft-com:office:office" xmlns:r="http://schemas.openxmlformats.org/officeDocument/2006/relationships" xmlns:m="http://schemas.openxmlformats.org/officeDocument/2006/math" xmlns:v="urn:schemas-microsoft-com:vml" xmlns:wp14="http://schemas.microsoft.com/office/word/2010/wordprocessingDrawing" xmlns:wp="http://schemas.openxmlformats.org/drawingml/2006/wordprocessingDrawing" xmlns:w10="urn:schemas-microsoft-com:office:word" xmlns:w="http://schemas.openxmlformats.org/wordprocessingml/2006/main" xmlns:w14="http://schemas.microsoft.com/office/word/2010/wordml" xmlns:w15="http://schemas.microsoft.com/office/word/2012/wordml" xmlns:w16cex="http://schemas.microsoft.com/office/word/2018/wordml/cex" xmlns:w16cid="http://schemas.microsoft.com/office/word/2016/wordml/cid" xmlns:w16="http://schemas.microsoft.com/office/word/2018/wordml" xmlns:w16sdtdh="http://schemas.microsoft.com/office/word/2020/wordml/sdtdatahash" xmlns:w16se="http://schemas.microsoft.com/office/word/2015/wordml/symex" xmlns:wpg="http://schemas.microsoft.com/office/word/2010/wordprocessingGroup" xmlns:wpi="http://schemas.microsoft.com/office/word/2010/wordprocessingInk" xmlns:wne="http://schemas.microsoft.com/office/word/2006/wordml" xmlns:wps="http://schemas.microsoft.com/office/word/2010/wordprocessingShape" mc:Ignorable="w14 w15 w16se w16cid w16 w16cex w16sdtdh wp14">
+<w:footnotes xmlns:wpc="http://schemas.microsoft.com/office/word/2010/wordprocessingCanvas" xmlns:cx="http://schemas.microsoft.com/office/drawing/2014/chartex" xmlns:mc="http://schemas.openxmlformats.org/markup-compatibility/2006" xmlns:o="urn:schemas-microsoft-com:office:office" xmlns:r="http://schemas.openxmlformats.org/officeDocument/2006/relationships" xmlns:m="http://schemas.openxmlformats.org/officeDocument/2006/math" xmlns:v="urn:schemas-microsoft-com:vml" xmlns:wp14="http://schemas.microsoft.com/office/word/2010/wordprocessingDrawing" xmlns:wp="http://schemas.openxmlformats.org/drawingml/2006/wordprocessingDrawing" xmlns:w10="urn:schemas-microsoft-com:office:word" xmlns:w="http://schemas.openxmlformats.org/wordprocessingml/2006/main" xmlns:w14="http://schemas.microsoft.com/office/word/2010/wordml" xmlns:w15="http://schemas.microsoft.com/office/word/2012/wordml" xmlns:w16se="http://schemas.microsoft.com/office/word/2015/wordml/symex" xmlns:wpg="http://schemas.microsoft.com/office/word/2010/wordprocessingGroup" xmlns:wpi="http://schemas.microsoft.com/office/word/2010/wordprocessingInk" xmlns:wne="http://schemas.microsoft.com/office/word/2006/wordml" xmlns:wps="http://schemas.microsoft.com/office/word/2010/wordprocessingShape" mc:Ignorable="w14 w15 w16se wp14">
   <w:footnote w:type="separator" w:id="-1">
     <w:p>
       <w:pPr>
@@ -8136,17 +8391,7 @@
 </file>
 
 <file path=word/header1.xml><?xml version="1.0" encoding="utf-8"?>
-<w:hdr xmlns:wpc="http://schemas.microsoft.com/office/word/2010/wordprocessingCanvas" xmlns:cx="http://schemas.microsoft.com/office/drawing/2014/chartex" xmlns:cx1="http://schemas.microsoft.com/office/drawing/2015/9/8/chartex" xmlns:cx2="http://schemas.microsoft.com/office/drawing/2015/10/21/chartex" xmlns:cx3="http://schemas.microsoft.com/office/drawing/2016/5/9/chartex" xmlns:cx4="http://schemas.microsoft.com/office/drawing/2016/5/10/chartex" xmlns:cx5="http://schemas.microsoft.com/office/drawing/2016/5/11/chartex" xmlns:cx6="http://schemas.microsoft.com/office/drawing/2016/5/12/chartex" xmlns:cx7="http://schemas.microsoft.com/office/drawing/2016/5/13/chartex" xmlns:cx8="http://schemas.microsoft.com/office/drawing/2016/5/14/chartex" xmlns:mc="http://schemas.openxmlformats.org/markup-compatibility/2006" xmlns:aink="http://schemas.microsoft.com/office/drawing/2016/ink" xmlns:am3d="http://schemas.microsoft.com/office/drawing/2017/model3d" xmlns:o="urn:schemas-microsoft-com:office:office" xmlns:r="http://schemas.openxmlformats.org/officeDocument/2006/relationships" xmlns:m="http://schemas.openxmlformats.org/officeDocument/2006/math" xmlns:v="urn:schemas-microsoft-com:vml" xmlns:wp14="http://schemas.microsoft.com/office/word/2010/wordprocessingDrawing" xmlns:wp="http://schemas.openxmlformats.org/drawingml/2006/wordprocessingDrawing" xmlns:w10="urn:schemas-microsoft-com:office:word" xmlns:w="http://schemas.openxmlformats.org/wordprocessingml/2006/main" xmlns:w14="http://schemas.microsoft.com/office/word/2010/wordml" xmlns:w15="http://schemas.microsoft.com/office/word/2012/wordml" xmlns:w16cex="http://schemas.microsoft.com/office/word/2018/wordml/cex" xmlns:w16cid="http://schemas.microsoft.com/office/word/2016/wordml/cid" xmlns:w16="http://schemas.microsoft.com/office/word/2018/wordml" xmlns:w16sdtdh="http://schemas.microsoft.com/office/word/2020/wordml/sdtdatahash" xmlns:w16se="http://schemas.microsoft.com/office/word/2015/wordml/symex" xmlns:wpg="http://schemas.microsoft.com/office/word/2010/wordprocessingGroup" xmlns:wpi="http://schemas.microsoft.com/office/word/2010/wordprocessingInk" xmlns:wne="http://schemas.microsoft.com/office/word/2006/wordml" xmlns:wps="http://schemas.microsoft.com/office/word/2010/wordprocessingShape" mc:Ignorable="w14 w15 w16se w16cid w16 w16cex w16sdtdh wp14">
-  <w:p>
-    <w:pPr>
-      <w:pStyle w:val="Encabezado"/>
-    </w:pPr>
-  </w:p>
-</w:hdr>
-</file>
-
-<file path=word/header2.xml><?xml version="1.0" encoding="utf-8"?>
-<w:hdr xmlns:wpc="http://schemas.microsoft.com/office/word/2010/wordprocessingCanvas" xmlns:cx="http://schemas.microsoft.com/office/drawing/2014/chartex" xmlns:cx1="http://schemas.microsoft.com/office/drawing/2015/9/8/chartex" xmlns:cx2="http://schemas.microsoft.com/office/drawing/2015/10/21/chartex" xmlns:cx3="http://schemas.microsoft.com/office/drawing/2016/5/9/chartex" xmlns:cx4="http://schemas.microsoft.com/office/drawing/2016/5/10/chartex" xmlns:cx5="http://schemas.microsoft.com/office/drawing/2016/5/11/chartex" xmlns:cx6="http://schemas.microsoft.com/office/drawing/2016/5/12/chartex" xmlns:cx7="http://schemas.microsoft.com/office/drawing/2016/5/13/chartex" xmlns:cx8="http://schemas.microsoft.com/office/drawing/2016/5/14/chartex" xmlns:mc="http://schemas.openxmlformats.org/markup-compatibility/2006" xmlns:aink="http://schemas.microsoft.com/office/drawing/2016/ink" xmlns:am3d="http://schemas.microsoft.com/office/drawing/2017/model3d" xmlns:o="urn:schemas-microsoft-com:office:office" xmlns:r="http://schemas.openxmlformats.org/officeDocument/2006/relationships" xmlns:m="http://schemas.openxmlformats.org/officeDocument/2006/math" xmlns:v="urn:schemas-microsoft-com:vml" xmlns:wp14="http://schemas.microsoft.com/office/word/2010/wordprocessingDrawing" xmlns:wp="http://schemas.openxmlformats.org/drawingml/2006/wordprocessingDrawing" xmlns:w10="urn:schemas-microsoft-com:office:word" xmlns:w="http://schemas.openxmlformats.org/wordprocessingml/2006/main" xmlns:w14="http://schemas.microsoft.com/office/word/2010/wordml" xmlns:w15="http://schemas.microsoft.com/office/word/2012/wordml" xmlns:w16cex="http://schemas.microsoft.com/office/word/2018/wordml/cex" xmlns:w16cid="http://schemas.microsoft.com/office/word/2016/wordml/cid" xmlns:w16="http://schemas.microsoft.com/office/word/2018/wordml" xmlns:w16sdtdh="http://schemas.microsoft.com/office/word/2020/wordml/sdtdatahash" xmlns:w16se="http://schemas.microsoft.com/office/word/2015/wordml/symex" xmlns:wpg="http://schemas.microsoft.com/office/word/2010/wordprocessingGroup" xmlns:wpi="http://schemas.microsoft.com/office/word/2010/wordprocessingInk" xmlns:wne="http://schemas.microsoft.com/office/word/2006/wordml" xmlns:wps="http://schemas.microsoft.com/office/word/2010/wordprocessingShape" mc:Ignorable="w14 w15 w16se w16cid w16 w16cex w16sdtdh wp14">
+<w:hdr xmlns:wpc="http://schemas.microsoft.com/office/word/2010/wordprocessingCanvas" xmlns:cx="http://schemas.microsoft.com/office/drawing/2014/chartex" xmlns:mc="http://schemas.openxmlformats.org/markup-compatibility/2006" xmlns:o="urn:schemas-microsoft-com:office:office" xmlns:r="http://schemas.openxmlformats.org/officeDocument/2006/relationships" xmlns:m="http://schemas.openxmlformats.org/officeDocument/2006/math" xmlns:v="urn:schemas-microsoft-com:vml" xmlns:wp14="http://schemas.microsoft.com/office/word/2010/wordprocessingDrawing" xmlns:wp="http://schemas.openxmlformats.org/drawingml/2006/wordprocessingDrawing" xmlns:w10="urn:schemas-microsoft-com:office:word" xmlns:w="http://schemas.openxmlformats.org/wordprocessingml/2006/main" xmlns:w14="http://schemas.microsoft.com/office/word/2010/wordml" xmlns:w15="http://schemas.microsoft.com/office/word/2012/wordml" xmlns:w16se="http://schemas.microsoft.com/office/word/2015/wordml/symex" xmlns:wpg="http://schemas.microsoft.com/office/word/2010/wordprocessingGroup" xmlns:wpi="http://schemas.microsoft.com/office/word/2010/wordprocessingInk" xmlns:wne="http://schemas.microsoft.com/office/word/2006/wordml" xmlns:wps="http://schemas.microsoft.com/office/word/2010/wordprocessingShape" mc:Ignorable="w14 w15 w16se wp14">
   <w:p>
     <w:pPr>
       <w:pBdr>
@@ -8166,18 +8411,8 @@
 </w:hdr>
 </file>
 
-<file path=word/header3.xml><?xml version="1.0" encoding="utf-8"?>
-<w:hdr xmlns:wpc="http://schemas.microsoft.com/office/word/2010/wordprocessingCanvas" xmlns:cx="http://schemas.microsoft.com/office/drawing/2014/chartex" xmlns:cx1="http://schemas.microsoft.com/office/drawing/2015/9/8/chartex" xmlns:cx2="http://schemas.microsoft.com/office/drawing/2015/10/21/chartex" xmlns:cx3="http://schemas.microsoft.com/office/drawing/2016/5/9/chartex" xmlns:cx4="http://schemas.microsoft.com/office/drawing/2016/5/10/chartex" xmlns:cx5="http://schemas.microsoft.com/office/drawing/2016/5/11/chartex" xmlns:cx6="http://schemas.microsoft.com/office/drawing/2016/5/12/chartex" xmlns:cx7="http://schemas.microsoft.com/office/drawing/2016/5/13/chartex" xmlns:cx8="http://schemas.microsoft.com/office/drawing/2016/5/14/chartex" xmlns:mc="http://schemas.openxmlformats.org/markup-compatibility/2006" xmlns:aink="http://schemas.microsoft.com/office/drawing/2016/ink" xmlns:am3d="http://schemas.microsoft.com/office/drawing/2017/model3d" xmlns:o="urn:schemas-microsoft-com:office:office" xmlns:r="http://schemas.openxmlformats.org/officeDocument/2006/relationships" xmlns:m="http://schemas.openxmlformats.org/officeDocument/2006/math" xmlns:v="urn:schemas-microsoft-com:vml" xmlns:wp14="http://schemas.microsoft.com/office/word/2010/wordprocessingDrawing" xmlns:wp="http://schemas.openxmlformats.org/drawingml/2006/wordprocessingDrawing" xmlns:w10="urn:schemas-microsoft-com:office:word" xmlns:w="http://schemas.openxmlformats.org/wordprocessingml/2006/main" xmlns:w14="http://schemas.microsoft.com/office/word/2010/wordml" xmlns:w15="http://schemas.microsoft.com/office/word/2012/wordml" xmlns:w16cex="http://schemas.microsoft.com/office/word/2018/wordml/cex" xmlns:w16cid="http://schemas.microsoft.com/office/word/2016/wordml/cid" xmlns:w16="http://schemas.microsoft.com/office/word/2018/wordml" xmlns:w16sdtdh="http://schemas.microsoft.com/office/word/2020/wordml/sdtdatahash" xmlns:w16se="http://schemas.microsoft.com/office/word/2015/wordml/symex" xmlns:wpg="http://schemas.microsoft.com/office/word/2010/wordprocessingGroup" xmlns:wpi="http://schemas.microsoft.com/office/word/2010/wordprocessingInk" xmlns:wne="http://schemas.microsoft.com/office/word/2006/wordml" xmlns:wps="http://schemas.microsoft.com/office/word/2010/wordprocessingShape" mc:Ignorable="w14 w15 w16se w16cid w16 w16cex w16sdtdh wp14">
-  <w:p>
-    <w:pPr>
-      <w:pStyle w:val="Encabezado"/>
-    </w:pPr>
-  </w:p>
-</w:hdr>
-</file>
-
 <file path=word/numbering.xml><?xml version="1.0" encoding="utf-8"?>
-<w:numbering xmlns:wpc="http://schemas.microsoft.com/office/word/2010/wordprocessingCanvas" xmlns:cx="http://schemas.microsoft.com/office/drawing/2014/chartex" xmlns:cx1="http://schemas.microsoft.com/office/drawing/2015/9/8/chartex" xmlns:cx2="http://schemas.microsoft.com/office/drawing/2015/10/21/chartex" xmlns:cx3="http://schemas.microsoft.com/office/drawing/2016/5/9/chartex" xmlns:cx4="http://schemas.microsoft.com/office/drawing/2016/5/10/chartex" xmlns:cx5="http://schemas.microsoft.com/office/drawing/2016/5/11/chartex" xmlns:cx6="http://schemas.microsoft.com/office/drawing/2016/5/12/chartex" xmlns:cx7="http://schemas.microsoft.com/office/drawing/2016/5/13/chartex" xmlns:cx8="http://schemas.microsoft.com/office/drawing/2016/5/14/chartex" xmlns:mc="http://schemas.openxmlformats.org/markup-compatibility/2006" xmlns:aink="http://schemas.microsoft.com/office/drawing/2016/ink" xmlns:am3d="http://schemas.microsoft.com/office/drawing/2017/model3d" xmlns:o="urn:schemas-microsoft-com:office:office" xmlns:r="http://schemas.openxmlformats.org/officeDocument/2006/relationships" xmlns:m="http://schemas.openxmlformats.org/officeDocument/2006/math" xmlns:v="urn:schemas-microsoft-com:vml" xmlns:wp14="http://schemas.microsoft.com/office/word/2010/wordprocessingDrawing" xmlns:wp="http://schemas.openxmlformats.org/drawingml/2006/wordprocessingDrawing" xmlns:w10="urn:schemas-microsoft-com:office:word" xmlns:w="http://schemas.openxmlformats.org/wordprocessingml/2006/main" xmlns:w14="http://schemas.microsoft.com/office/word/2010/wordml" xmlns:w15="http://schemas.microsoft.com/office/word/2012/wordml" xmlns:w16cex="http://schemas.microsoft.com/office/word/2018/wordml/cex" xmlns:w16cid="http://schemas.microsoft.com/office/word/2016/wordml/cid" xmlns:w16="http://schemas.microsoft.com/office/word/2018/wordml" xmlns:w16sdtdh="http://schemas.microsoft.com/office/word/2020/wordml/sdtdatahash" xmlns:w16se="http://schemas.microsoft.com/office/word/2015/wordml/symex" xmlns:wpg="http://schemas.microsoft.com/office/word/2010/wordprocessingGroup" xmlns:wpi="http://schemas.microsoft.com/office/word/2010/wordprocessingInk" xmlns:wne="http://schemas.microsoft.com/office/word/2006/wordml" xmlns:wps="http://schemas.microsoft.com/office/word/2010/wordprocessingShape" mc:Ignorable="w14 w15 w16se w16cid w16 w16cex w16sdtdh wp14">
+<w:numbering xmlns:wpc="http://schemas.microsoft.com/office/word/2010/wordprocessingCanvas" xmlns:cx="http://schemas.microsoft.com/office/drawing/2014/chartex" xmlns:mc="http://schemas.openxmlformats.org/markup-compatibility/2006" xmlns:o="urn:schemas-microsoft-com:office:office" xmlns:r="http://schemas.openxmlformats.org/officeDocument/2006/relationships" xmlns:m="http://schemas.openxmlformats.org/officeDocument/2006/math" xmlns:v="urn:schemas-microsoft-com:vml" xmlns:wp14="http://schemas.microsoft.com/office/word/2010/wordprocessingDrawing" xmlns:wp="http://schemas.openxmlformats.org/drawingml/2006/wordprocessingDrawing" xmlns:w10="urn:schemas-microsoft-com:office:word" xmlns:w="http://schemas.openxmlformats.org/wordprocessingml/2006/main" xmlns:w14="http://schemas.microsoft.com/office/word/2010/wordml" xmlns:w15="http://schemas.microsoft.com/office/word/2012/wordml" xmlns:w16se="http://schemas.microsoft.com/office/word/2015/wordml/symex" xmlns:wpg="http://schemas.microsoft.com/office/word/2010/wordprocessingGroup" xmlns:wpi="http://schemas.microsoft.com/office/word/2010/wordprocessingInk" xmlns:wne="http://schemas.microsoft.com/office/word/2006/wordml" xmlns:wps="http://schemas.microsoft.com/office/word/2010/wordprocessingShape" mc:Ignorable="w14 w15 w16se wp14">
   <w:abstractNum w:abstractNumId="0" w15:restartNumberingAfterBreak="0">
     <w:nsid w:val="017A5938"/>
     <w:multiLevelType w:val="hybridMultilevel"/>
@@ -11131,7 +11366,7 @@
 </file>
 
 <file path=word/styles.xml><?xml version="1.0" encoding="utf-8"?>
-<w:styles xmlns:mc="http://schemas.openxmlformats.org/markup-compatibility/2006" xmlns:r="http://schemas.openxmlformats.org/officeDocument/2006/relationships" xmlns:w="http://schemas.openxmlformats.org/wordprocessingml/2006/main" xmlns:w14="http://schemas.microsoft.com/office/word/2010/wordml" xmlns:w15="http://schemas.microsoft.com/office/word/2012/wordml" xmlns:w16cex="http://schemas.microsoft.com/office/word/2018/wordml/cex" xmlns:w16cid="http://schemas.microsoft.com/office/word/2016/wordml/cid" xmlns:w16="http://schemas.microsoft.com/office/word/2018/wordml" xmlns:w16sdtdh="http://schemas.microsoft.com/office/word/2020/wordml/sdtdatahash" xmlns:w16se="http://schemas.microsoft.com/office/word/2015/wordml/symex" mc:Ignorable="w14 w15 w16se w16cid w16 w16cex w16sdtdh">
+<w:styles xmlns:mc="http://schemas.openxmlformats.org/markup-compatibility/2006" xmlns:r="http://schemas.openxmlformats.org/officeDocument/2006/relationships" xmlns:w="http://schemas.openxmlformats.org/wordprocessingml/2006/main" xmlns:w14="http://schemas.microsoft.com/office/word/2010/wordml" xmlns:w15="http://schemas.microsoft.com/office/word/2012/wordml" xmlns:w16se="http://schemas.microsoft.com/office/word/2015/wordml/symex" mc:Ignorable="w14 w15 w16se">
   <w:docDefaults>
     <w:rPrDefault>
       <w:rPr>
@@ -11148,7 +11383,7 @@
       </w:pPr>
     </w:pPrDefault>
   </w:docDefaults>
-  <w:latentStyles w:defLockedState="0" w:defUIPriority="99" w:defSemiHidden="0" w:defUnhideWhenUsed="0" w:defQFormat="0" w:count="376">
+  <w:latentStyles w:defLockedState="0" w:defUIPriority="99" w:defSemiHidden="0" w:defUnhideWhenUsed="0" w:defQFormat="0" w:count="371">
     <w:lsdException w:name="Normal" w:uiPriority="0" w:qFormat="1"/>
     <w:lsdException w:name="heading 1" w:uiPriority="9" w:qFormat="1"/>
     <w:lsdException w:name="heading 2" w:semiHidden="1" w:uiPriority="9" w:unhideWhenUsed="1" w:qFormat="1"/>
@@ -11520,16 +11755,11 @@
     <w:lsdException w:name="List Table 5 Dark Accent 6" w:uiPriority="50"/>
     <w:lsdException w:name="List Table 6 Colorful Accent 6" w:uiPriority="51"/>
     <w:lsdException w:name="List Table 7 Colorful Accent 6" w:uiPriority="52"/>
-    <w:lsdException w:name="Mention" w:semiHidden="1" w:unhideWhenUsed="1"/>
-    <w:lsdException w:name="Smart Hyperlink" w:semiHidden="1" w:unhideWhenUsed="1"/>
-    <w:lsdException w:name="Hashtag" w:semiHidden="1" w:unhideWhenUsed="1"/>
-    <w:lsdException w:name="Unresolved Mention" w:semiHidden="1" w:unhideWhenUsed="1"/>
-    <w:lsdException w:name="Smart Link" w:semiHidden="1" w:unhideWhenUsed="1"/>
   </w:latentStyles>
   <w:style w:type="paragraph" w:default="1" w:styleId="Normal">
     <w:name w:val="Normal"/>
     <w:qFormat/>
-    <w:rsid w:val="00C925C8"/>
+    <w:rsid w:val="00D4499E"/>
   </w:style>
   <w:style w:type="paragraph" w:styleId="Ttulo1">
     <w:name w:val="heading 1"/>
@@ -11654,7 +11884,6 @@
   <w:style w:type="character" w:default="1" w:styleId="Fuentedeprrafopredeter">
     <w:name w:val="Default Paragraph Font"/>
     <w:uiPriority w:val="1"/>
-    <w:semiHidden/>
     <w:unhideWhenUsed/>
   </w:style>
   <w:style w:type="table" w:default="1" w:styleId="Tablanormal">
@@ -12348,7 +12577,7 @@
       </w:tblBorders>
     </w:tblPr>
   </w:style>
-  <w:style w:type="table" w:styleId="Tablaconcuadrculaclara">
+  <w:style w:type="table" w:styleId="Cuadrculadetablaclara">
     <w:name w:val="Grid Table Light"/>
     <w:basedOn w:val="Tablanormal"/>
     <w:uiPriority w:val="40"/>
@@ -13461,7 +13690,7 @@
       <w:color w:val="6E6E6E" w:themeColor="accent1" w:themeShade="80"/>
     </w:rPr>
   </w:style>
-  <w:style w:type="table" w:styleId="Tablaconcuadrcula4-nfasis4">
+  <w:style w:type="table" w:styleId="Tabladecuadrcula4-nfasis4">
     <w:name w:val="Grid Table 4 Accent 4"/>
     <w:basedOn w:val="Tablanormal"/>
     <w:uiPriority w:val="49"/>
@@ -13925,7 +14154,7 @@
 </file>
 
 <file path=customXml/itemProps2.xml><?xml version="1.0" encoding="utf-8"?>
-<ds:datastoreItem xmlns:ds="http://schemas.openxmlformats.org/officeDocument/2006/customXml" ds:itemID="{B27E3AFD-0FEC-48C1-BE11-B6879C9E2854}">
+<ds:datastoreItem xmlns:ds="http://schemas.openxmlformats.org/officeDocument/2006/customXml" ds:itemID="{5D4A4618-9A01-4B45-9C34-41F5C1167045}">
   <ds:schemaRefs>
     <ds:schemaRef ds:uri="http://schemas.openxmlformats.org/officeDocument/2006/bibliography"/>
   </ds:schemaRefs>

</xml_diff>

<commit_message>
Se añade el ítem PKS-GEDI
</commit_message>
<xml_diff>
--- a/Documentos/Planes/PlanGestionConfiguración.docx
+++ b/Documentos/Planes/PlanGestionConfiguración.docx
@@ -1,6 +1,6 @@
 
 <file path=word/document.xml><?xml version="1.0" encoding="utf-8"?>
-<w:document xmlns:wpc="http://schemas.microsoft.com/office/word/2010/wordprocessingCanvas" xmlns:cx="http://schemas.microsoft.com/office/drawing/2014/chartex" xmlns:mc="http://schemas.openxmlformats.org/markup-compatibility/2006" xmlns:o="urn:schemas-microsoft-com:office:office" xmlns:r="http://schemas.openxmlformats.org/officeDocument/2006/relationships" xmlns:m="http://schemas.openxmlformats.org/officeDocument/2006/math" xmlns:v="urn:schemas-microsoft-com:vml" xmlns:wp14="http://schemas.microsoft.com/office/word/2010/wordprocessingDrawing" xmlns:wp="http://schemas.openxmlformats.org/drawingml/2006/wordprocessingDrawing" xmlns:w10="urn:schemas-microsoft-com:office:word" xmlns:w="http://schemas.openxmlformats.org/wordprocessingml/2006/main" xmlns:w14="http://schemas.microsoft.com/office/word/2010/wordml" xmlns:w15="http://schemas.microsoft.com/office/word/2012/wordml" xmlns:w16se="http://schemas.microsoft.com/office/word/2015/wordml/symex" xmlns:wpg="http://schemas.microsoft.com/office/word/2010/wordprocessingGroup" xmlns:wpi="http://schemas.microsoft.com/office/word/2010/wordprocessingInk" xmlns:wne="http://schemas.microsoft.com/office/word/2006/wordml" xmlns:wps="http://schemas.microsoft.com/office/word/2010/wordprocessingShape" mc:Ignorable="w14 w15 w16se wp14">
+<w:document xmlns:wpc="http://schemas.microsoft.com/office/word/2010/wordprocessingCanvas" xmlns:cx="http://schemas.microsoft.com/office/drawing/2014/chartex" xmlns:cx1="http://schemas.microsoft.com/office/drawing/2015/9/8/chartex" xmlns:cx2="http://schemas.microsoft.com/office/drawing/2015/10/21/chartex" xmlns:cx3="http://schemas.microsoft.com/office/drawing/2016/5/9/chartex" xmlns:cx4="http://schemas.microsoft.com/office/drawing/2016/5/10/chartex" xmlns:cx5="http://schemas.microsoft.com/office/drawing/2016/5/11/chartex" xmlns:cx6="http://schemas.microsoft.com/office/drawing/2016/5/12/chartex" xmlns:cx7="http://schemas.microsoft.com/office/drawing/2016/5/13/chartex" xmlns:cx8="http://schemas.microsoft.com/office/drawing/2016/5/14/chartex" xmlns:mc="http://schemas.openxmlformats.org/markup-compatibility/2006" xmlns:aink="http://schemas.microsoft.com/office/drawing/2016/ink" xmlns:am3d="http://schemas.microsoft.com/office/drawing/2017/model3d" xmlns:o="urn:schemas-microsoft-com:office:office" xmlns:r="http://schemas.openxmlformats.org/officeDocument/2006/relationships" xmlns:m="http://schemas.openxmlformats.org/officeDocument/2006/math" xmlns:v="urn:schemas-microsoft-com:vml" xmlns:wp14="http://schemas.microsoft.com/office/word/2010/wordprocessingDrawing" xmlns:wp="http://schemas.openxmlformats.org/drawingml/2006/wordprocessingDrawing" xmlns:w10="urn:schemas-microsoft-com:office:word" xmlns:w="http://schemas.openxmlformats.org/wordprocessingml/2006/main" xmlns:w14="http://schemas.microsoft.com/office/word/2010/wordml" xmlns:w15="http://schemas.microsoft.com/office/word/2012/wordml" xmlns:w16cex="http://schemas.microsoft.com/office/word/2018/wordml/cex" xmlns:w16cid="http://schemas.microsoft.com/office/word/2016/wordml/cid" xmlns:w16="http://schemas.microsoft.com/office/word/2018/wordml" xmlns:w16sdtdh="http://schemas.microsoft.com/office/word/2020/wordml/sdtdatahash" xmlns:w16se="http://schemas.microsoft.com/office/word/2015/wordml/symex" xmlns:wpg="http://schemas.microsoft.com/office/word/2010/wordprocessingGroup" xmlns:wpi="http://schemas.microsoft.com/office/word/2010/wordprocessingInk" xmlns:wne="http://schemas.microsoft.com/office/word/2006/wordml" xmlns:wps="http://schemas.microsoft.com/office/word/2010/wordprocessingShape" mc:Ignorable="w14 w15 w16se w16cid w16 w16cex w16sdtdh wp14">
   <w:body>
     <w:p>
       <w:pPr>
@@ -855,7 +855,7 @@
             </w:rPr>
             <w:fldChar w:fldCharType="separate"/>
           </w:r>
-          <w:hyperlink w:anchor="_Toc88310286" w:history="1">
+          <w:hyperlink w:anchor="_Toc88495091" w:history="1">
             <w:r>
               <w:rPr>
                 <w:rStyle w:val="Hipervnculo"/>
@@ -904,7 +904,7 @@
                 <w:noProof/>
                 <w:webHidden/>
               </w:rPr>
-              <w:instrText xml:space="preserve"> PAGEREF _Toc88310286 \h </w:instrText>
+              <w:instrText xml:space="preserve"> PAGEREF _Toc88495091 \h </w:instrText>
             </w:r>
             <w:r>
               <w:rPr>
@@ -951,7 +951,7 @@
               <w:lang w:val="es-PE" w:eastAsia="ko-KR"/>
             </w:rPr>
           </w:pPr>
-          <w:hyperlink w:anchor="_Toc88310287" w:history="1">
+          <w:hyperlink w:anchor="_Toc88495092" w:history="1">
             <w:r>
               <w:rPr>
                 <w:rStyle w:val="Hipervnculo"/>
@@ -998,7 +998,7 @@
                 <w:noProof/>
                 <w:webHidden/>
               </w:rPr>
-              <w:instrText xml:space="preserve"> PAGEREF _Toc88310287 \h </w:instrText>
+              <w:instrText xml:space="preserve"> PAGEREF _Toc88495092 \h </w:instrText>
             </w:r>
             <w:r>
               <w:rPr>
@@ -1045,7 +1045,7 @@
               <w:lang w:val="es-PE" w:eastAsia="ko-KR"/>
             </w:rPr>
           </w:pPr>
-          <w:hyperlink w:anchor="_Toc88310288" w:history="1">
+          <w:hyperlink w:anchor="_Toc88495093" w:history="1">
             <w:r>
               <w:rPr>
                 <w:rStyle w:val="Hipervnculo"/>
@@ -1092,7 +1092,7 @@
                 <w:noProof/>
                 <w:webHidden/>
               </w:rPr>
-              <w:instrText xml:space="preserve"> PAGEREF _Toc88310288 \h </w:instrText>
+              <w:instrText xml:space="preserve"> PAGEREF _Toc88495093 \h </w:instrText>
             </w:r>
             <w:r>
               <w:rPr>
@@ -1139,7 +1139,7 @@
               <w:lang w:val="es-PE" w:eastAsia="ko-KR"/>
             </w:rPr>
           </w:pPr>
-          <w:hyperlink w:anchor="_Toc88310289" w:history="1">
+          <w:hyperlink w:anchor="_Toc88495094" w:history="1">
             <w:r>
               <w:rPr>
                 <w:rStyle w:val="Hipervnculo"/>
@@ -1186,7 +1186,7 @@
                 <w:noProof/>
                 <w:webHidden/>
               </w:rPr>
-              <w:instrText xml:space="preserve"> PAGEREF _Toc88310289 \h </w:instrText>
+              <w:instrText xml:space="preserve"> PAGEREF _Toc88495094 \h </w:instrText>
             </w:r>
             <w:r>
               <w:rPr>
@@ -1235,7 +1235,7 @@
               <w:lang w:val="es-PE" w:eastAsia="ko-KR"/>
             </w:rPr>
           </w:pPr>
-          <w:hyperlink w:anchor="_Toc88310290" w:history="1">
+          <w:hyperlink w:anchor="_Toc88495095" w:history="1">
             <w:r>
               <w:rPr>
                 <w:rStyle w:val="Hipervnculo"/>
@@ -1284,7 +1284,7 @@
                 <w:noProof/>
                 <w:webHidden/>
               </w:rPr>
-              <w:instrText xml:space="preserve"> PAGEREF _Toc88310290 \h </w:instrText>
+              <w:instrText xml:space="preserve"> PAGEREF _Toc88495095 \h </w:instrText>
             </w:r>
             <w:r>
               <w:rPr>
@@ -1331,7 +1331,7 @@
               <w:lang w:val="es-PE" w:eastAsia="ko-KR"/>
             </w:rPr>
           </w:pPr>
-          <w:hyperlink w:anchor="_Toc88310291" w:history="1">
+          <w:hyperlink w:anchor="_Toc88495096" w:history="1">
             <w:r>
               <w:rPr>
                 <w:rStyle w:val="Hipervnculo"/>
@@ -1378,7 +1378,7 @@
                 <w:noProof/>
                 <w:webHidden/>
               </w:rPr>
-              <w:instrText xml:space="preserve"> PAGEREF _Toc88310291 \h </w:instrText>
+              <w:instrText xml:space="preserve"> PAGEREF _Toc88495096 \h </w:instrText>
             </w:r>
             <w:r>
               <w:rPr>
@@ -1425,7 +1425,7 @@
               <w:lang w:val="es-PE" w:eastAsia="ko-KR"/>
             </w:rPr>
           </w:pPr>
-          <w:hyperlink w:anchor="_Toc88310292" w:history="1">
+          <w:hyperlink w:anchor="_Toc88495097" w:history="1">
             <w:r>
               <w:rPr>
                 <w:rStyle w:val="Hipervnculo"/>
@@ -1472,7 +1472,7 @@
                 <w:noProof/>
                 <w:webHidden/>
               </w:rPr>
-              <w:instrText xml:space="preserve"> PAGEREF _Toc88310292 \h </w:instrText>
+              <w:instrText xml:space="preserve"> PAGEREF _Toc88495097 \h </w:instrText>
             </w:r>
             <w:r>
               <w:rPr>
@@ -1519,7 +1519,7 @@
               <w:lang w:val="es-PE" w:eastAsia="ko-KR"/>
             </w:rPr>
           </w:pPr>
-          <w:hyperlink w:anchor="_Toc88310293" w:history="1">
+          <w:hyperlink w:anchor="_Toc88495098" w:history="1">
             <w:r>
               <w:rPr>
                 <w:rStyle w:val="Hipervnculo"/>
@@ -1566,7 +1566,7 @@
                 <w:noProof/>
                 <w:webHidden/>
               </w:rPr>
-              <w:instrText xml:space="preserve"> PAGEREF _Toc88310293 \h </w:instrText>
+              <w:instrText xml:space="preserve"> PAGEREF _Toc88495098 \h </w:instrText>
             </w:r>
             <w:r>
               <w:rPr>
@@ -1613,7 +1613,7 @@
               <w:lang w:val="es-PE" w:eastAsia="ko-KR"/>
             </w:rPr>
           </w:pPr>
-          <w:hyperlink w:anchor="_Toc88310294" w:history="1">
+          <w:hyperlink w:anchor="_Toc88495099" w:history="1">
             <w:r>
               <w:rPr>
                 <w:rStyle w:val="Hipervnculo"/>
@@ -1660,7 +1660,7 @@
                 <w:noProof/>
                 <w:webHidden/>
               </w:rPr>
-              <w:instrText xml:space="preserve"> PAGEREF _Toc88310294 \h </w:instrText>
+              <w:instrText xml:space="preserve"> PAGEREF _Toc88495099 \h </w:instrText>
             </w:r>
             <w:r>
               <w:rPr>
@@ -1707,7 +1707,7 @@
               <w:lang w:val="es-PE" w:eastAsia="ko-KR"/>
             </w:rPr>
           </w:pPr>
-          <w:hyperlink w:anchor="_Toc88310295" w:history="1">
+          <w:hyperlink w:anchor="_Toc88495100" w:history="1">
             <w:r>
               <w:rPr>
                 <w:rStyle w:val="Hipervnculo"/>
@@ -1754,7 +1754,7 @@
                 <w:noProof/>
                 <w:webHidden/>
               </w:rPr>
-              <w:instrText xml:space="preserve"> PAGEREF _Toc88310295 \h </w:instrText>
+              <w:instrText xml:space="preserve"> PAGEREF _Toc88495100 \h </w:instrText>
             </w:r>
             <w:r>
               <w:rPr>
@@ -1801,7 +1801,7 @@
               <w:lang w:val="es-PE" w:eastAsia="ko-KR"/>
             </w:rPr>
           </w:pPr>
-          <w:hyperlink w:anchor="_Toc88310296" w:history="1">
+          <w:hyperlink w:anchor="_Toc88495101" w:history="1">
             <w:r>
               <w:rPr>
                 <w:rStyle w:val="Hipervnculo"/>
@@ -1848,7 +1848,7 @@
                 <w:noProof/>
                 <w:webHidden/>
               </w:rPr>
-              <w:instrText xml:space="preserve"> PAGEREF _Toc88310296 \h </w:instrText>
+              <w:instrText xml:space="preserve"> PAGEREF _Toc88495101 \h </w:instrText>
             </w:r>
             <w:r>
               <w:rPr>
@@ -1895,7 +1895,7 @@
               <w:lang w:val="es-PE" w:eastAsia="ko-KR"/>
             </w:rPr>
           </w:pPr>
-          <w:hyperlink w:anchor="_Toc88310297" w:history="1">
+          <w:hyperlink w:anchor="_Toc88495102" w:history="1">
             <w:r>
               <w:rPr>
                 <w:rStyle w:val="Hipervnculo"/>
@@ -1942,7 +1942,7 @@
                 <w:noProof/>
                 <w:webHidden/>
               </w:rPr>
-              <w:instrText xml:space="preserve"> PAGEREF _Toc88310297 \h </w:instrText>
+              <w:instrText xml:space="preserve"> PAGEREF _Toc88495102 \h </w:instrText>
             </w:r>
             <w:r>
               <w:rPr>
@@ -1989,7 +1989,7 @@
               <w:lang w:val="es-PE" w:eastAsia="ko-KR"/>
             </w:rPr>
           </w:pPr>
-          <w:hyperlink w:anchor="_Toc88310298" w:history="1">
+          <w:hyperlink w:anchor="_Toc88495103" w:history="1">
             <w:r>
               <w:rPr>
                 <w:rStyle w:val="Hipervnculo"/>
@@ -2036,7 +2036,7 @@
                 <w:noProof/>
                 <w:webHidden/>
               </w:rPr>
-              <w:instrText xml:space="preserve"> PAGEREF _Toc88310298 \h </w:instrText>
+              <w:instrText xml:space="preserve"> PAGEREF _Toc88495103 \h </w:instrText>
             </w:r>
             <w:r>
               <w:rPr>
@@ -2083,7 +2083,7 @@
               <w:lang w:val="es-PE" w:eastAsia="ko-KR"/>
             </w:rPr>
           </w:pPr>
-          <w:hyperlink w:anchor="_Toc88310299" w:history="1">
+          <w:hyperlink w:anchor="_Toc88495104" w:history="1">
             <w:r>
               <w:rPr>
                 <w:rStyle w:val="Hipervnculo"/>
@@ -2130,7 +2130,7 @@
                 <w:noProof/>
                 <w:webHidden/>
               </w:rPr>
-              <w:instrText xml:space="preserve"> PAGEREF _Toc88310299 \h </w:instrText>
+              <w:instrText xml:space="preserve"> PAGEREF _Toc88495104 \h </w:instrText>
             </w:r>
             <w:r>
               <w:rPr>
@@ -2177,7 +2177,7 @@
               <w:lang w:val="es-PE" w:eastAsia="ko-KR"/>
             </w:rPr>
           </w:pPr>
-          <w:hyperlink w:anchor="_Toc88310300" w:history="1">
+          <w:hyperlink w:anchor="_Toc88495105" w:history="1">
             <w:r>
               <w:rPr>
                 <w:rStyle w:val="Hipervnculo"/>
@@ -2224,7 +2224,7 @@
                 <w:noProof/>
                 <w:webHidden/>
               </w:rPr>
-              <w:instrText xml:space="preserve"> PAGEREF _Toc88310300 \h </w:instrText>
+              <w:instrText xml:space="preserve"> PAGEREF _Toc88495105 \h </w:instrText>
             </w:r>
             <w:r>
               <w:rPr>
@@ -2271,7 +2271,7 @@
               <w:lang w:val="es-PE" w:eastAsia="ko-KR"/>
             </w:rPr>
           </w:pPr>
-          <w:hyperlink w:anchor="_Toc88310301" w:history="1">
+          <w:hyperlink w:anchor="_Toc88495106" w:history="1">
             <w:r>
               <w:rPr>
                 <w:rStyle w:val="Hipervnculo"/>
@@ -2318,7 +2318,7 @@
                 <w:noProof/>
                 <w:webHidden/>
               </w:rPr>
-              <w:instrText xml:space="preserve"> PAGEREF _Toc88310301 \h </w:instrText>
+              <w:instrText xml:space="preserve"> PAGEREF _Toc88495106 \h </w:instrText>
             </w:r>
             <w:r>
               <w:rPr>
@@ -2338,7 +2338,7 @@
                 <w:noProof/>
                 <w:webHidden/>
               </w:rPr>
-              <w:t>8</w:t>
+              <w:t>9</w:t>
             </w:r>
             <w:r>
               <w:rPr>
@@ -2457,7 +2457,7 @@
         </w:numPr>
       </w:pPr>
       <w:bookmarkStart w:id="0" w:name="_Toc87721811"/>
-      <w:bookmarkStart w:id="1" w:name="_Toc88310286"/>
+      <w:bookmarkStart w:id="1" w:name="_Toc88495091"/>
       <w:r>
         <w:lastRenderedPageBreak/>
         <w:t>Introducción</w:t>
@@ -2489,7 +2489,7 @@
         <w:spacing w:before="240"/>
       </w:pPr>
       <w:bookmarkStart w:id="2" w:name="_Toc87721812"/>
-      <w:bookmarkStart w:id="3" w:name="_Toc88310287"/>
+      <w:bookmarkStart w:id="3" w:name="_Toc88495092"/>
       <w:r>
         <w:t>Situación de la empresa</w:t>
       </w:r>
@@ -2532,7 +2532,7 @@
         <w:spacing w:before="240"/>
       </w:pPr>
       <w:bookmarkStart w:id="4" w:name="_Toc87721813"/>
-      <w:bookmarkStart w:id="5" w:name="_Toc88310288"/>
+      <w:bookmarkStart w:id="5" w:name="_Toc88495093"/>
       <w:r>
         <w:t>Problemática</w:t>
       </w:r>
@@ -2584,7 +2584,7 @@
         <w:spacing w:before="240"/>
       </w:pPr>
       <w:bookmarkStart w:id="6" w:name="_Toc87721814"/>
-      <w:bookmarkStart w:id="7" w:name="_Toc88310289"/>
+      <w:bookmarkStart w:id="7" w:name="_Toc88495094"/>
       <w:r>
         <w:t>Objetivo del plan</w:t>
       </w:r>
@@ -2609,7 +2609,7 @@
         </w:numPr>
       </w:pPr>
       <w:bookmarkStart w:id="8" w:name="_Toc87721815"/>
-      <w:bookmarkStart w:id="9" w:name="_Toc88310290"/>
+      <w:bookmarkStart w:id="9" w:name="_Toc88495095"/>
       <w:r>
         <w:t>A</w:t>
       </w:r>
@@ -2631,7 +2631,7 @@
       <w:r>
         <w:t xml:space="preserve"> </w:t>
       </w:r>
-      <w:bookmarkStart w:id="11" w:name="_Toc88310291"/>
+      <w:bookmarkStart w:id="11" w:name="_Toc88495096"/>
       <w:r>
         <w:t>Identificación</w:t>
       </w:r>
@@ -2715,7 +2715,7 @@
           <w:numId w:val="26"/>
         </w:numPr>
       </w:pPr>
-      <w:bookmarkStart w:id="12" w:name="_Toc88310292"/>
+      <w:bookmarkStart w:id="12" w:name="_Toc88495097"/>
       <w:r>
         <w:t xml:space="preserve">Lista de clasificación de </w:t>
       </w:r>
@@ -5581,7 +5581,7 @@
           <w:numId w:val="26"/>
         </w:numPr>
       </w:pPr>
-      <w:bookmarkStart w:id="13" w:name="_Toc88310293"/>
+      <w:bookmarkStart w:id="13" w:name="_Toc88495098"/>
       <w:r>
         <w:t>Definición de la nomenclatura de ítem</w:t>
       </w:r>
@@ -5679,7 +5679,7 @@
           <w:numId w:val="26"/>
         </w:numPr>
       </w:pPr>
-      <w:bookmarkStart w:id="14" w:name="_Toc88310294"/>
+      <w:bookmarkStart w:id="14" w:name="_Toc88495099"/>
       <w:r>
         <w:t>Lista de ítem con la nomenclatura</w:t>
       </w:r>
@@ -7014,7 +7014,7 @@
       <w:r>
         <w:t xml:space="preserve"> </w:t>
       </w:r>
-      <w:bookmarkStart w:id="15" w:name="_Toc88310295"/>
+      <w:bookmarkStart w:id="15" w:name="_Toc88495100"/>
       <w:r>
         <w:t xml:space="preserve">Control de la </w:t>
       </w:r>
@@ -7034,7 +7034,7 @@
           <w:numId w:val="26"/>
         </w:numPr>
       </w:pPr>
-      <w:bookmarkStart w:id="16" w:name="_Toc88310296"/>
+      <w:bookmarkStart w:id="16" w:name="_Toc88495101"/>
       <w:r>
         <w:t>Definición de líneas base</w:t>
       </w:r>
@@ -7751,7 +7751,7 @@
           <w:numId w:val="26"/>
         </w:numPr>
       </w:pPr>
-      <w:bookmarkStart w:id="17" w:name="_Toc88310297"/>
+      <w:bookmarkStart w:id="17" w:name="_Toc88495102"/>
       <w:r>
         <w:t>Librerías</w:t>
       </w:r>
@@ -7882,7 +7882,7 @@
           <w:numId w:val="26"/>
         </w:numPr>
       </w:pPr>
-      <w:bookmarkStart w:id="18" w:name="_Toc88310298"/>
+      <w:bookmarkStart w:id="18" w:name="_Toc88495103"/>
       <w:r>
         <w:lastRenderedPageBreak/>
         <w:t>Documentos</w:t>
@@ -7908,7 +7908,7 @@
           <w:numId w:val="26"/>
         </w:numPr>
       </w:pPr>
-      <w:bookmarkStart w:id="19" w:name="_Toc88310299"/>
+      <w:bookmarkStart w:id="19" w:name="_Toc88495104"/>
       <w:r>
         <w:t>Desarrollo</w:t>
       </w:r>
@@ -7936,7 +7936,7 @@
           <w:numId w:val="26"/>
         </w:numPr>
       </w:pPr>
-      <w:bookmarkStart w:id="20" w:name="_Toc88310300"/>
+      <w:bookmarkStart w:id="20" w:name="_Toc88495105"/>
       <w:r>
         <w:t>Líneas Base</w:t>
       </w:r>
@@ -7945,6 +7945,7 @@
     <w:p>
       <w:pPr>
         <w:ind w:left="993" w:firstLine="545"/>
+        <w:jc w:val="both"/>
         <w:rPr>
           <w:lang w:val="es-MX"/>
         </w:rPr>
@@ -8069,7 +8070,7 @@
           <w:sz w:val="22"/>
           <w:szCs w:val="22"/>
         </w:rPr>
-        <w:t xml:space="preserve">Figura </w:t>
+        <w:t>Figura 2</w:t>
       </w:r>
       <w:r>
         <w:rPr>
@@ -8078,7 +8079,7 @@
           <w:sz w:val="22"/>
           <w:szCs w:val="22"/>
         </w:rPr>
-        <w:t>2</w:t>
+        <w:t xml:space="preserve">. </w:t>
       </w:r>
       <w:r>
         <w:rPr>
@@ -8087,34 +8088,7 @@
           <w:sz w:val="22"/>
           <w:szCs w:val="22"/>
         </w:rPr>
-        <w:t xml:space="preserve">. </w:t>
-      </w:r>
-      <w:r>
-        <w:rPr>
-          <w:i/>
-          <w:iCs/>
-          <w:sz w:val="22"/>
-          <w:szCs w:val="22"/>
-        </w:rPr>
-        <w:t xml:space="preserve">Diagrama de distribución </w:t>
-      </w:r>
-      <w:r>
-        <w:rPr>
-          <w:i/>
-          <w:iCs/>
-          <w:sz w:val="22"/>
-          <w:szCs w:val="22"/>
-        </w:rPr>
-        <w:t>de la carpeta “Líneas Base”</w:t>
-      </w:r>
-      <w:r>
-        <w:rPr>
-          <w:i/>
-          <w:iCs/>
-          <w:sz w:val="22"/>
-          <w:szCs w:val="22"/>
-        </w:rPr>
-        <w:t xml:space="preserve"> en GitHub</w:t>
+        <w:t>Diagrama de distribución de la carpeta “Líneas Base” en GitHub</w:t>
       </w:r>
       <w:r>
         <w:rPr>
@@ -8134,7 +8108,7 @@
           <w:numId w:val="26"/>
         </w:numPr>
       </w:pPr>
-      <w:bookmarkStart w:id="21" w:name="_Toc88310301"/>
+      <w:bookmarkStart w:id="21" w:name="_Toc88495106"/>
       <w:r>
         <w:t>Clientes</w:t>
       </w:r>
@@ -8143,6 +8117,7 @@
     <w:p>
       <w:pPr>
         <w:ind w:left="993"/>
+        <w:jc w:val="both"/>
       </w:pPr>
       <w:r>
         <w:t>En Desarrollo, se encuentra los proyectos en los que trabaja la empresa, dentro de cada uno se encontrará los documentos o archivos pertinentes a cada proyecto. El acceso está habilitado para todos los miembros de la empresa, ya sea para verificar información como para añadir información respectiva.</w:t>
@@ -8232,7 +8207,7 @@
           <w:sz w:val="22"/>
           <w:szCs w:val="22"/>
         </w:rPr>
-        <w:t>Figura 2</w:t>
+        <w:t xml:space="preserve">Figura </w:t>
       </w:r>
       <w:r>
         <w:rPr>
@@ -8241,7 +8216,7 @@
           <w:sz w:val="22"/>
           <w:szCs w:val="22"/>
         </w:rPr>
-        <w:t xml:space="preserve">. </w:t>
+        <w:t>3</w:t>
       </w:r>
       <w:r>
         <w:rPr>
@@ -8250,7 +8225,7 @@
           <w:sz w:val="22"/>
           <w:szCs w:val="22"/>
         </w:rPr>
-        <w:t>Diagrama de distribución de la carpeta “</w:t>
+        <w:t xml:space="preserve">. </w:t>
       </w:r>
       <w:r>
         <w:rPr>
@@ -8259,7 +8234,7 @@
           <w:sz w:val="22"/>
           <w:szCs w:val="22"/>
         </w:rPr>
-        <w:t>Cliente</w:t>
+        <w:t>Diagrama de distribución de la carpeta “Cliente” en GitHub</w:t>
       </w:r>
       <w:r>
         <w:rPr>
@@ -8268,15 +8243,6 @@
           <w:sz w:val="22"/>
           <w:szCs w:val="22"/>
         </w:rPr>
-        <w:t>” en GitHub</w:t>
-      </w:r>
-      <w:r>
-        <w:rPr>
-          <w:i/>
-          <w:iCs/>
-          <w:sz w:val="22"/>
-          <w:szCs w:val="22"/>
-        </w:rPr>
         <w:t>.</w:t>
       </w:r>
     </w:p>
@@ -8284,8 +8250,6 @@
       <w:pPr>
         <w:ind w:firstLine="0"/>
       </w:pPr>
-      <w:bookmarkStart w:id="22" w:name="_GoBack"/>
-      <w:bookmarkEnd w:id="22"/>
     </w:p>
     <w:sectPr>
       <w:headerReference w:type="default" r:id="rId13"/>
@@ -8302,7 +8266,7 @@
 </file>
 
 <file path=word/endnotes.xml><?xml version="1.0" encoding="utf-8"?>
-<w:endnotes xmlns:wpc="http://schemas.microsoft.com/office/word/2010/wordprocessingCanvas" xmlns:cx="http://schemas.microsoft.com/office/drawing/2014/chartex" xmlns:mc="http://schemas.openxmlformats.org/markup-compatibility/2006" xmlns:o="urn:schemas-microsoft-com:office:office" xmlns:r="http://schemas.openxmlformats.org/officeDocument/2006/relationships" xmlns:m="http://schemas.openxmlformats.org/officeDocument/2006/math" xmlns:v="urn:schemas-microsoft-com:vml" xmlns:wp14="http://schemas.microsoft.com/office/word/2010/wordprocessingDrawing" xmlns:wp="http://schemas.openxmlformats.org/drawingml/2006/wordprocessingDrawing" xmlns:w10="urn:schemas-microsoft-com:office:word" xmlns:w="http://schemas.openxmlformats.org/wordprocessingml/2006/main" xmlns:w14="http://schemas.microsoft.com/office/word/2010/wordml" xmlns:w15="http://schemas.microsoft.com/office/word/2012/wordml" xmlns:w16se="http://schemas.microsoft.com/office/word/2015/wordml/symex" xmlns:wpg="http://schemas.microsoft.com/office/word/2010/wordprocessingGroup" xmlns:wpi="http://schemas.microsoft.com/office/word/2010/wordprocessingInk" xmlns:wne="http://schemas.microsoft.com/office/word/2006/wordml" xmlns:wps="http://schemas.microsoft.com/office/word/2010/wordprocessingShape" mc:Ignorable="w14 w15 w16se wp14">
+<w:endnotes xmlns:wpc="http://schemas.microsoft.com/office/word/2010/wordprocessingCanvas" xmlns:cx="http://schemas.microsoft.com/office/drawing/2014/chartex" xmlns:cx1="http://schemas.microsoft.com/office/drawing/2015/9/8/chartex" xmlns:cx2="http://schemas.microsoft.com/office/drawing/2015/10/21/chartex" xmlns:cx3="http://schemas.microsoft.com/office/drawing/2016/5/9/chartex" xmlns:cx4="http://schemas.microsoft.com/office/drawing/2016/5/10/chartex" xmlns:cx5="http://schemas.microsoft.com/office/drawing/2016/5/11/chartex" xmlns:cx6="http://schemas.microsoft.com/office/drawing/2016/5/12/chartex" xmlns:cx7="http://schemas.microsoft.com/office/drawing/2016/5/13/chartex" xmlns:cx8="http://schemas.microsoft.com/office/drawing/2016/5/14/chartex" xmlns:mc="http://schemas.openxmlformats.org/markup-compatibility/2006" xmlns:aink="http://schemas.microsoft.com/office/drawing/2016/ink" xmlns:am3d="http://schemas.microsoft.com/office/drawing/2017/model3d" xmlns:o="urn:schemas-microsoft-com:office:office" xmlns:r="http://schemas.openxmlformats.org/officeDocument/2006/relationships" xmlns:m="http://schemas.openxmlformats.org/officeDocument/2006/math" xmlns:v="urn:schemas-microsoft-com:vml" xmlns:wp14="http://schemas.microsoft.com/office/word/2010/wordprocessingDrawing" xmlns:wp="http://schemas.openxmlformats.org/drawingml/2006/wordprocessingDrawing" xmlns:w10="urn:schemas-microsoft-com:office:word" xmlns:w="http://schemas.openxmlformats.org/wordprocessingml/2006/main" xmlns:w14="http://schemas.microsoft.com/office/word/2010/wordml" xmlns:w15="http://schemas.microsoft.com/office/word/2012/wordml" xmlns:w16cex="http://schemas.microsoft.com/office/word/2018/wordml/cex" xmlns:w16cid="http://schemas.microsoft.com/office/word/2016/wordml/cid" xmlns:w16="http://schemas.microsoft.com/office/word/2018/wordml" xmlns:w16sdtdh="http://schemas.microsoft.com/office/word/2020/wordml/sdtdatahash" xmlns:w16se="http://schemas.microsoft.com/office/word/2015/wordml/symex" xmlns:wpg="http://schemas.microsoft.com/office/word/2010/wordprocessingGroup" xmlns:wpi="http://schemas.microsoft.com/office/word/2010/wordprocessingInk" xmlns:wne="http://schemas.microsoft.com/office/word/2006/wordml" xmlns:wps="http://schemas.microsoft.com/office/word/2010/wordprocessingShape" mc:Ignorable="w14 w15 w16se w16cid w16 w16cex w16sdtdh wp14">
   <w:endnote w:type="separator" w:id="-1">
     <w:p>
       <w:pPr>
@@ -8327,7 +8291,7 @@
 </file>
 
 <file path=word/footer1.xml><?xml version="1.0" encoding="utf-8"?>
-<w:ftr xmlns:wpc="http://schemas.microsoft.com/office/word/2010/wordprocessingCanvas" xmlns:cx="http://schemas.microsoft.com/office/drawing/2014/chartex" xmlns:mc="http://schemas.openxmlformats.org/markup-compatibility/2006" xmlns:o="urn:schemas-microsoft-com:office:office" xmlns:r="http://schemas.openxmlformats.org/officeDocument/2006/relationships" xmlns:m="http://schemas.openxmlformats.org/officeDocument/2006/math" xmlns:v="urn:schemas-microsoft-com:vml" xmlns:wp14="http://schemas.microsoft.com/office/word/2010/wordprocessingDrawing" xmlns:wp="http://schemas.openxmlformats.org/drawingml/2006/wordprocessingDrawing" xmlns:w10="urn:schemas-microsoft-com:office:word" xmlns:w="http://schemas.openxmlformats.org/wordprocessingml/2006/main" xmlns:w14="http://schemas.microsoft.com/office/word/2010/wordml" xmlns:w15="http://schemas.microsoft.com/office/word/2012/wordml" xmlns:w16se="http://schemas.microsoft.com/office/word/2015/wordml/symex" xmlns:wpg="http://schemas.microsoft.com/office/word/2010/wordprocessingGroup" xmlns:wpi="http://schemas.microsoft.com/office/word/2010/wordprocessingInk" xmlns:wne="http://schemas.microsoft.com/office/word/2006/wordml" xmlns:wps="http://schemas.microsoft.com/office/word/2010/wordprocessingShape" mc:Ignorable="w14 w15 w16se wp14">
+<w:ftr xmlns:wpc="http://schemas.microsoft.com/office/word/2010/wordprocessingCanvas" xmlns:cx="http://schemas.microsoft.com/office/drawing/2014/chartex" xmlns:cx1="http://schemas.microsoft.com/office/drawing/2015/9/8/chartex" xmlns:cx2="http://schemas.microsoft.com/office/drawing/2015/10/21/chartex" xmlns:cx3="http://schemas.microsoft.com/office/drawing/2016/5/9/chartex" xmlns:cx4="http://schemas.microsoft.com/office/drawing/2016/5/10/chartex" xmlns:cx5="http://schemas.microsoft.com/office/drawing/2016/5/11/chartex" xmlns:cx6="http://schemas.microsoft.com/office/drawing/2016/5/12/chartex" xmlns:cx7="http://schemas.microsoft.com/office/drawing/2016/5/13/chartex" xmlns:cx8="http://schemas.microsoft.com/office/drawing/2016/5/14/chartex" xmlns:mc="http://schemas.openxmlformats.org/markup-compatibility/2006" xmlns:aink="http://schemas.microsoft.com/office/drawing/2016/ink" xmlns:am3d="http://schemas.microsoft.com/office/drawing/2017/model3d" xmlns:o="urn:schemas-microsoft-com:office:office" xmlns:r="http://schemas.openxmlformats.org/officeDocument/2006/relationships" xmlns:m="http://schemas.openxmlformats.org/officeDocument/2006/math" xmlns:v="urn:schemas-microsoft-com:vml" xmlns:wp14="http://schemas.microsoft.com/office/word/2010/wordprocessingDrawing" xmlns:wp="http://schemas.openxmlformats.org/drawingml/2006/wordprocessingDrawing" xmlns:w10="urn:schemas-microsoft-com:office:word" xmlns:w="http://schemas.openxmlformats.org/wordprocessingml/2006/main" xmlns:w14="http://schemas.microsoft.com/office/word/2010/wordml" xmlns:w15="http://schemas.microsoft.com/office/word/2012/wordml" xmlns:w16cex="http://schemas.microsoft.com/office/word/2018/wordml/cex" xmlns:w16cid="http://schemas.microsoft.com/office/word/2016/wordml/cid" xmlns:w16="http://schemas.microsoft.com/office/word/2018/wordml" xmlns:w16sdtdh="http://schemas.microsoft.com/office/word/2020/wordml/sdtdatahash" xmlns:w16se="http://schemas.microsoft.com/office/word/2015/wordml/symex" xmlns:wpg="http://schemas.microsoft.com/office/word/2010/wordprocessingGroup" xmlns:wpi="http://schemas.microsoft.com/office/word/2010/wordprocessingInk" xmlns:wne="http://schemas.microsoft.com/office/word/2006/wordml" xmlns:wps="http://schemas.microsoft.com/office/word/2010/wordprocessingShape" mc:Ignorable="w14 w15 w16se w16cid w16 w16cex w16sdtdh wp14">
   <w:p>
     <w:pPr>
       <w:ind w:firstLine="0"/>
@@ -8356,7 +8320,7 @@
 </file>
 
 <file path=word/footer2.xml><?xml version="1.0" encoding="utf-8"?>
-<w:ftr xmlns:wpc="http://schemas.microsoft.com/office/word/2010/wordprocessingCanvas" xmlns:cx="http://schemas.microsoft.com/office/drawing/2014/chartex" xmlns:mc="http://schemas.openxmlformats.org/markup-compatibility/2006" xmlns:o="urn:schemas-microsoft-com:office:office" xmlns:r="http://schemas.openxmlformats.org/officeDocument/2006/relationships" xmlns:m="http://schemas.openxmlformats.org/officeDocument/2006/math" xmlns:v="urn:schemas-microsoft-com:vml" xmlns:wp14="http://schemas.microsoft.com/office/word/2010/wordprocessingDrawing" xmlns:wp="http://schemas.openxmlformats.org/drawingml/2006/wordprocessingDrawing" xmlns:w10="urn:schemas-microsoft-com:office:word" xmlns:w="http://schemas.openxmlformats.org/wordprocessingml/2006/main" xmlns:w14="http://schemas.microsoft.com/office/word/2010/wordml" xmlns:w15="http://schemas.microsoft.com/office/word/2012/wordml" xmlns:w16se="http://schemas.microsoft.com/office/word/2015/wordml/symex" xmlns:wpg="http://schemas.microsoft.com/office/word/2010/wordprocessingGroup" xmlns:wpi="http://schemas.microsoft.com/office/word/2010/wordprocessingInk" xmlns:wne="http://schemas.microsoft.com/office/word/2006/wordml" xmlns:wps="http://schemas.microsoft.com/office/word/2010/wordprocessingShape" mc:Ignorable="w14 w15 w16se wp14">
+<w:ftr xmlns:wpc="http://schemas.microsoft.com/office/word/2010/wordprocessingCanvas" xmlns:cx="http://schemas.microsoft.com/office/drawing/2014/chartex" xmlns:cx1="http://schemas.microsoft.com/office/drawing/2015/9/8/chartex" xmlns:cx2="http://schemas.microsoft.com/office/drawing/2015/10/21/chartex" xmlns:cx3="http://schemas.microsoft.com/office/drawing/2016/5/9/chartex" xmlns:cx4="http://schemas.microsoft.com/office/drawing/2016/5/10/chartex" xmlns:cx5="http://schemas.microsoft.com/office/drawing/2016/5/11/chartex" xmlns:cx6="http://schemas.microsoft.com/office/drawing/2016/5/12/chartex" xmlns:cx7="http://schemas.microsoft.com/office/drawing/2016/5/13/chartex" xmlns:cx8="http://schemas.microsoft.com/office/drawing/2016/5/14/chartex" xmlns:mc="http://schemas.openxmlformats.org/markup-compatibility/2006" xmlns:aink="http://schemas.microsoft.com/office/drawing/2016/ink" xmlns:am3d="http://schemas.microsoft.com/office/drawing/2017/model3d" xmlns:o="urn:schemas-microsoft-com:office:office" xmlns:r="http://schemas.openxmlformats.org/officeDocument/2006/relationships" xmlns:m="http://schemas.openxmlformats.org/officeDocument/2006/math" xmlns:v="urn:schemas-microsoft-com:vml" xmlns:wp14="http://schemas.microsoft.com/office/word/2010/wordprocessingDrawing" xmlns:wp="http://schemas.openxmlformats.org/drawingml/2006/wordprocessingDrawing" xmlns:w10="urn:schemas-microsoft-com:office:word" xmlns:w="http://schemas.openxmlformats.org/wordprocessingml/2006/main" xmlns:w14="http://schemas.microsoft.com/office/word/2010/wordml" xmlns:w15="http://schemas.microsoft.com/office/word/2012/wordml" xmlns:w16cex="http://schemas.microsoft.com/office/word/2018/wordml/cex" xmlns:w16cid="http://schemas.microsoft.com/office/word/2016/wordml/cid" xmlns:w16="http://schemas.microsoft.com/office/word/2018/wordml" xmlns:w16sdtdh="http://schemas.microsoft.com/office/word/2020/wordml/sdtdatahash" xmlns:w16se="http://schemas.microsoft.com/office/word/2015/wordml/symex" xmlns:wpg="http://schemas.microsoft.com/office/word/2010/wordprocessingGroup" xmlns:wpi="http://schemas.microsoft.com/office/word/2010/wordprocessingInk" xmlns:wne="http://schemas.microsoft.com/office/word/2006/wordml" xmlns:wps="http://schemas.microsoft.com/office/word/2010/wordprocessingShape" mc:Ignorable="w14 w15 w16se w16cid w16 w16cex w16sdtdh wp14">
   <w:p>
     <w:pPr>
       <w:jc w:val="right"/>
@@ -8366,7 +8330,7 @@
 </file>
 
 <file path=word/footnotes.xml><?xml version="1.0" encoding="utf-8"?>
-<w:footnotes xmlns:wpc="http://schemas.microsoft.com/office/word/2010/wordprocessingCanvas" xmlns:cx="http://schemas.microsoft.com/office/drawing/2014/chartex" xmlns:mc="http://schemas.openxmlformats.org/markup-compatibility/2006" xmlns:o="urn:schemas-microsoft-com:office:office" xmlns:r="http://schemas.openxmlformats.org/officeDocument/2006/relationships" xmlns:m="http://schemas.openxmlformats.org/officeDocument/2006/math" xmlns:v="urn:schemas-microsoft-com:vml" xmlns:wp14="http://schemas.microsoft.com/office/word/2010/wordprocessingDrawing" xmlns:wp="http://schemas.openxmlformats.org/drawingml/2006/wordprocessingDrawing" xmlns:w10="urn:schemas-microsoft-com:office:word" xmlns:w="http://schemas.openxmlformats.org/wordprocessingml/2006/main" xmlns:w14="http://schemas.microsoft.com/office/word/2010/wordml" xmlns:w15="http://schemas.microsoft.com/office/word/2012/wordml" xmlns:w16se="http://schemas.microsoft.com/office/word/2015/wordml/symex" xmlns:wpg="http://schemas.microsoft.com/office/word/2010/wordprocessingGroup" xmlns:wpi="http://schemas.microsoft.com/office/word/2010/wordprocessingInk" xmlns:wne="http://schemas.microsoft.com/office/word/2006/wordml" xmlns:wps="http://schemas.microsoft.com/office/word/2010/wordprocessingShape" mc:Ignorable="w14 w15 w16se wp14">
+<w:footnotes xmlns:wpc="http://schemas.microsoft.com/office/word/2010/wordprocessingCanvas" xmlns:cx="http://schemas.microsoft.com/office/drawing/2014/chartex" xmlns:cx1="http://schemas.microsoft.com/office/drawing/2015/9/8/chartex" xmlns:cx2="http://schemas.microsoft.com/office/drawing/2015/10/21/chartex" xmlns:cx3="http://schemas.microsoft.com/office/drawing/2016/5/9/chartex" xmlns:cx4="http://schemas.microsoft.com/office/drawing/2016/5/10/chartex" xmlns:cx5="http://schemas.microsoft.com/office/drawing/2016/5/11/chartex" xmlns:cx6="http://schemas.microsoft.com/office/drawing/2016/5/12/chartex" xmlns:cx7="http://schemas.microsoft.com/office/drawing/2016/5/13/chartex" xmlns:cx8="http://schemas.microsoft.com/office/drawing/2016/5/14/chartex" xmlns:mc="http://schemas.openxmlformats.org/markup-compatibility/2006" xmlns:aink="http://schemas.microsoft.com/office/drawing/2016/ink" xmlns:am3d="http://schemas.microsoft.com/office/drawing/2017/model3d" xmlns:o="urn:schemas-microsoft-com:office:office" xmlns:r="http://schemas.openxmlformats.org/officeDocument/2006/relationships" xmlns:m="http://schemas.openxmlformats.org/officeDocument/2006/math" xmlns:v="urn:schemas-microsoft-com:vml" xmlns:wp14="http://schemas.microsoft.com/office/word/2010/wordprocessingDrawing" xmlns:wp="http://schemas.openxmlformats.org/drawingml/2006/wordprocessingDrawing" xmlns:w10="urn:schemas-microsoft-com:office:word" xmlns:w="http://schemas.openxmlformats.org/wordprocessingml/2006/main" xmlns:w14="http://schemas.microsoft.com/office/word/2010/wordml" xmlns:w15="http://schemas.microsoft.com/office/word/2012/wordml" xmlns:w16cex="http://schemas.microsoft.com/office/word/2018/wordml/cex" xmlns:w16cid="http://schemas.microsoft.com/office/word/2016/wordml/cid" xmlns:w16="http://schemas.microsoft.com/office/word/2018/wordml" xmlns:w16sdtdh="http://schemas.microsoft.com/office/word/2020/wordml/sdtdatahash" xmlns:w16se="http://schemas.microsoft.com/office/word/2015/wordml/symex" xmlns:wpg="http://schemas.microsoft.com/office/word/2010/wordprocessingGroup" xmlns:wpi="http://schemas.microsoft.com/office/word/2010/wordprocessingInk" xmlns:wne="http://schemas.microsoft.com/office/word/2006/wordml" xmlns:wps="http://schemas.microsoft.com/office/word/2010/wordprocessingShape" mc:Ignorable="w14 w15 w16se w16cid w16 w16cex w16sdtdh wp14">
   <w:footnote w:type="separator" w:id="-1">
     <w:p>
       <w:pPr>
@@ -8391,7 +8355,7 @@
 </file>
 
 <file path=word/header1.xml><?xml version="1.0" encoding="utf-8"?>
-<w:hdr xmlns:wpc="http://schemas.microsoft.com/office/word/2010/wordprocessingCanvas" xmlns:cx="http://schemas.microsoft.com/office/drawing/2014/chartex" xmlns:mc="http://schemas.openxmlformats.org/markup-compatibility/2006" xmlns:o="urn:schemas-microsoft-com:office:office" xmlns:r="http://schemas.openxmlformats.org/officeDocument/2006/relationships" xmlns:m="http://schemas.openxmlformats.org/officeDocument/2006/math" xmlns:v="urn:schemas-microsoft-com:vml" xmlns:wp14="http://schemas.microsoft.com/office/word/2010/wordprocessingDrawing" xmlns:wp="http://schemas.openxmlformats.org/drawingml/2006/wordprocessingDrawing" xmlns:w10="urn:schemas-microsoft-com:office:word" xmlns:w="http://schemas.openxmlformats.org/wordprocessingml/2006/main" xmlns:w14="http://schemas.microsoft.com/office/word/2010/wordml" xmlns:w15="http://schemas.microsoft.com/office/word/2012/wordml" xmlns:w16se="http://schemas.microsoft.com/office/word/2015/wordml/symex" xmlns:wpg="http://schemas.microsoft.com/office/word/2010/wordprocessingGroup" xmlns:wpi="http://schemas.microsoft.com/office/word/2010/wordprocessingInk" xmlns:wne="http://schemas.microsoft.com/office/word/2006/wordml" xmlns:wps="http://schemas.microsoft.com/office/word/2010/wordprocessingShape" mc:Ignorable="w14 w15 w16se wp14">
+<w:hdr xmlns:wpc="http://schemas.microsoft.com/office/word/2010/wordprocessingCanvas" xmlns:cx="http://schemas.microsoft.com/office/drawing/2014/chartex" xmlns:cx1="http://schemas.microsoft.com/office/drawing/2015/9/8/chartex" xmlns:cx2="http://schemas.microsoft.com/office/drawing/2015/10/21/chartex" xmlns:cx3="http://schemas.microsoft.com/office/drawing/2016/5/9/chartex" xmlns:cx4="http://schemas.microsoft.com/office/drawing/2016/5/10/chartex" xmlns:cx5="http://schemas.microsoft.com/office/drawing/2016/5/11/chartex" xmlns:cx6="http://schemas.microsoft.com/office/drawing/2016/5/12/chartex" xmlns:cx7="http://schemas.microsoft.com/office/drawing/2016/5/13/chartex" xmlns:cx8="http://schemas.microsoft.com/office/drawing/2016/5/14/chartex" xmlns:mc="http://schemas.openxmlformats.org/markup-compatibility/2006" xmlns:aink="http://schemas.microsoft.com/office/drawing/2016/ink" xmlns:am3d="http://schemas.microsoft.com/office/drawing/2017/model3d" xmlns:o="urn:schemas-microsoft-com:office:office" xmlns:r="http://schemas.openxmlformats.org/officeDocument/2006/relationships" xmlns:m="http://schemas.openxmlformats.org/officeDocument/2006/math" xmlns:v="urn:schemas-microsoft-com:vml" xmlns:wp14="http://schemas.microsoft.com/office/word/2010/wordprocessingDrawing" xmlns:wp="http://schemas.openxmlformats.org/drawingml/2006/wordprocessingDrawing" xmlns:w10="urn:schemas-microsoft-com:office:word" xmlns:w="http://schemas.openxmlformats.org/wordprocessingml/2006/main" xmlns:w14="http://schemas.microsoft.com/office/word/2010/wordml" xmlns:w15="http://schemas.microsoft.com/office/word/2012/wordml" xmlns:w16cex="http://schemas.microsoft.com/office/word/2018/wordml/cex" xmlns:w16cid="http://schemas.microsoft.com/office/word/2016/wordml/cid" xmlns:w16="http://schemas.microsoft.com/office/word/2018/wordml" xmlns:w16sdtdh="http://schemas.microsoft.com/office/word/2020/wordml/sdtdatahash" xmlns:w16se="http://schemas.microsoft.com/office/word/2015/wordml/symex" xmlns:wpg="http://schemas.microsoft.com/office/word/2010/wordprocessingGroup" xmlns:wpi="http://schemas.microsoft.com/office/word/2010/wordprocessingInk" xmlns:wne="http://schemas.microsoft.com/office/word/2006/wordml" xmlns:wps="http://schemas.microsoft.com/office/word/2010/wordprocessingShape" mc:Ignorable="w14 w15 w16se w16cid w16 w16cex w16sdtdh wp14">
   <w:p>
     <w:pPr>
       <w:pBdr>
@@ -8412,7 +8376,7 @@
 </file>
 
 <file path=word/numbering.xml><?xml version="1.0" encoding="utf-8"?>
-<w:numbering xmlns:wpc="http://schemas.microsoft.com/office/word/2010/wordprocessingCanvas" xmlns:cx="http://schemas.microsoft.com/office/drawing/2014/chartex" xmlns:mc="http://schemas.openxmlformats.org/markup-compatibility/2006" xmlns:o="urn:schemas-microsoft-com:office:office" xmlns:r="http://schemas.openxmlformats.org/officeDocument/2006/relationships" xmlns:m="http://schemas.openxmlformats.org/officeDocument/2006/math" xmlns:v="urn:schemas-microsoft-com:vml" xmlns:wp14="http://schemas.microsoft.com/office/word/2010/wordprocessingDrawing" xmlns:wp="http://schemas.openxmlformats.org/drawingml/2006/wordprocessingDrawing" xmlns:w10="urn:schemas-microsoft-com:office:word" xmlns:w="http://schemas.openxmlformats.org/wordprocessingml/2006/main" xmlns:w14="http://schemas.microsoft.com/office/word/2010/wordml" xmlns:w15="http://schemas.microsoft.com/office/word/2012/wordml" xmlns:w16se="http://schemas.microsoft.com/office/word/2015/wordml/symex" xmlns:wpg="http://schemas.microsoft.com/office/word/2010/wordprocessingGroup" xmlns:wpi="http://schemas.microsoft.com/office/word/2010/wordprocessingInk" xmlns:wne="http://schemas.microsoft.com/office/word/2006/wordml" xmlns:wps="http://schemas.microsoft.com/office/word/2010/wordprocessingShape" mc:Ignorable="w14 w15 w16se wp14">
+<w:numbering xmlns:wpc="http://schemas.microsoft.com/office/word/2010/wordprocessingCanvas" xmlns:cx="http://schemas.microsoft.com/office/drawing/2014/chartex" xmlns:cx1="http://schemas.microsoft.com/office/drawing/2015/9/8/chartex" xmlns:cx2="http://schemas.microsoft.com/office/drawing/2015/10/21/chartex" xmlns:cx3="http://schemas.microsoft.com/office/drawing/2016/5/9/chartex" xmlns:cx4="http://schemas.microsoft.com/office/drawing/2016/5/10/chartex" xmlns:cx5="http://schemas.microsoft.com/office/drawing/2016/5/11/chartex" xmlns:cx6="http://schemas.microsoft.com/office/drawing/2016/5/12/chartex" xmlns:cx7="http://schemas.microsoft.com/office/drawing/2016/5/13/chartex" xmlns:cx8="http://schemas.microsoft.com/office/drawing/2016/5/14/chartex" xmlns:mc="http://schemas.openxmlformats.org/markup-compatibility/2006" xmlns:aink="http://schemas.microsoft.com/office/drawing/2016/ink" xmlns:am3d="http://schemas.microsoft.com/office/drawing/2017/model3d" xmlns:o="urn:schemas-microsoft-com:office:office" xmlns:r="http://schemas.openxmlformats.org/officeDocument/2006/relationships" xmlns:m="http://schemas.openxmlformats.org/officeDocument/2006/math" xmlns:v="urn:schemas-microsoft-com:vml" xmlns:wp14="http://schemas.microsoft.com/office/word/2010/wordprocessingDrawing" xmlns:wp="http://schemas.openxmlformats.org/drawingml/2006/wordprocessingDrawing" xmlns:w10="urn:schemas-microsoft-com:office:word" xmlns:w="http://schemas.openxmlformats.org/wordprocessingml/2006/main" xmlns:w14="http://schemas.microsoft.com/office/word/2010/wordml" xmlns:w15="http://schemas.microsoft.com/office/word/2012/wordml" xmlns:w16cex="http://schemas.microsoft.com/office/word/2018/wordml/cex" xmlns:w16cid="http://schemas.microsoft.com/office/word/2016/wordml/cid" xmlns:w16="http://schemas.microsoft.com/office/word/2018/wordml" xmlns:w16sdtdh="http://schemas.microsoft.com/office/word/2020/wordml/sdtdatahash" xmlns:w16se="http://schemas.microsoft.com/office/word/2015/wordml/symex" xmlns:wpg="http://schemas.microsoft.com/office/word/2010/wordprocessingGroup" xmlns:wpi="http://schemas.microsoft.com/office/word/2010/wordprocessingInk" xmlns:wne="http://schemas.microsoft.com/office/word/2006/wordml" xmlns:wps="http://schemas.microsoft.com/office/word/2010/wordprocessingShape" mc:Ignorable="w14 w15 w16se w16cid w16 w16cex w16sdtdh wp14">
   <w:abstractNum w:abstractNumId="0" w15:restartNumberingAfterBreak="0">
     <w:nsid w:val="017A5938"/>
     <w:multiLevelType w:val="hybridMultilevel"/>
@@ -11366,7 +11330,7 @@
 </file>
 
 <file path=word/styles.xml><?xml version="1.0" encoding="utf-8"?>
-<w:styles xmlns:mc="http://schemas.openxmlformats.org/markup-compatibility/2006" xmlns:r="http://schemas.openxmlformats.org/officeDocument/2006/relationships" xmlns:w="http://schemas.openxmlformats.org/wordprocessingml/2006/main" xmlns:w14="http://schemas.microsoft.com/office/word/2010/wordml" xmlns:w15="http://schemas.microsoft.com/office/word/2012/wordml" xmlns:w16se="http://schemas.microsoft.com/office/word/2015/wordml/symex" mc:Ignorable="w14 w15 w16se">
+<w:styles xmlns:mc="http://schemas.openxmlformats.org/markup-compatibility/2006" xmlns:r="http://schemas.openxmlformats.org/officeDocument/2006/relationships" xmlns:w="http://schemas.openxmlformats.org/wordprocessingml/2006/main" xmlns:w14="http://schemas.microsoft.com/office/word/2010/wordml" xmlns:w15="http://schemas.microsoft.com/office/word/2012/wordml" xmlns:w16cex="http://schemas.microsoft.com/office/word/2018/wordml/cex" xmlns:w16cid="http://schemas.microsoft.com/office/word/2016/wordml/cid" xmlns:w16="http://schemas.microsoft.com/office/word/2018/wordml" xmlns:w16sdtdh="http://schemas.microsoft.com/office/word/2020/wordml/sdtdatahash" xmlns:w16se="http://schemas.microsoft.com/office/word/2015/wordml/symex" mc:Ignorable="w14 w15 w16se w16cid w16 w16cex w16sdtdh">
   <w:docDefaults>
     <w:rPrDefault>
       <w:rPr>
@@ -11383,7 +11347,7 @@
       </w:pPr>
     </w:pPrDefault>
   </w:docDefaults>
-  <w:latentStyles w:defLockedState="0" w:defUIPriority="99" w:defSemiHidden="0" w:defUnhideWhenUsed="0" w:defQFormat="0" w:count="371">
+  <w:latentStyles w:defLockedState="0" w:defUIPriority="99" w:defSemiHidden="0" w:defUnhideWhenUsed="0" w:defQFormat="0" w:count="376">
     <w:lsdException w:name="Normal" w:uiPriority="0" w:qFormat="1"/>
     <w:lsdException w:name="heading 1" w:uiPriority="9" w:qFormat="1"/>
     <w:lsdException w:name="heading 2" w:semiHidden="1" w:uiPriority="9" w:unhideWhenUsed="1" w:qFormat="1"/>
@@ -11489,7 +11453,6 @@
     <w:lsdException w:name="HTML Sample" w:semiHidden="1" w:unhideWhenUsed="1"/>
     <w:lsdException w:name="HTML Typewriter" w:semiHidden="1" w:unhideWhenUsed="1"/>
     <w:lsdException w:name="HTML Variable" w:semiHidden="1" w:unhideWhenUsed="1"/>
-    <w:lsdException w:name="Normal Table" w:semiHidden="1" w:unhideWhenUsed="1"/>
     <w:lsdException w:name="annotation subject" w:semiHidden="1" w:unhideWhenUsed="1"/>
     <w:lsdException w:name="No List" w:semiHidden="1" w:unhideWhenUsed="1"/>
     <w:lsdException w:name="Outline List 1" w:semiHidden="1" w:unhideWhenUsed="1"/>
@@ -11532,11 +11495,8 @@
     <w:lsdException w:name="Table Contemporary" w:semiHidden="1" w:unhideWhenUsed="1"/>
     <w:lsdException w:name="Table Elegant" w:semiHidden="1" w:unhideWhenUsed="1"/>
     <w:lsdException w:name="Table Professional" w:semiHidden="1" w:unhideWhenUsed="1"/>
-    <w:lsdException w:name="Table Subtle 1" w:semiHidden="1" w:unhideWhenUsed="1"/>
     <w:lsdException w:name="Table Subtle 2" w:semiHidden="1" w:unhideWhenUsed="1"/>
     <w:lsdException w:name="Table Web 1" w:semiHidden="1" w:unhideWhenUsed="1"/>
-    <w:lsdException w:name="Table Web 2" w:semiHidden="1" w:unhideWhenUsed="1"/>
-    <w:lsdException w:name="Table Web 3" w:semiHidden="1" w:unhideWhenUsed="1"/>
     <w:lsdException w:name="Balloon Text" w:semiHidden="1" w:unhideWhenUsed="1"/>
     <w:lsdException w:name="Table Grid" w:uiPriority="39"/>
     <w:lsdException w:name="Table Theme" w:semiHidden="1" w:unhideWhenUsed="1"/>
@@ -11755,6 +11715,11 @@
     <w:lsdException w:name="List Table 5 Dark Accent 6" w:uiPriority="50"/>
     <w:lsdException w:name="List Table 6 Colorful Accent 6" w:uiPriority="51"/>
     <w:lsdException w:name="List Table 7 Colorful Accent 6" w:uiPriority="52"/>
+    <w:lsdException w:name="Mention" w:semiHidden="1" w:unhideWhenUsed="1"/>
+    <w:lsdException w:name="Smart Hyperlink" w:semiHidden="1" w:unhideWhenUsed="1"/>
+    <w:lsdException w:name="Hashtag" w:semiHidden="1" w:unhideWhenUsed="1"/>
+    <w:lsdException w:name="Unresolved Mention" w:semiHidden="1" w:unhideWhenUsed="1"/>
+    <w:lsdException w:name="Smart Link" w:semiHidden="1" w:unhideWhenUsed="1"/>
   </w:latentStyles>
   <w:style w:type="paragraph" w:default="1" w:styleId="Normal">
     <w:name w:val="Normal"/>
@@ -11884,6 +11849,7 @@
   <w:style w:type="character" w:default="1" w:styleId="Fuentedeprrafopredeter">
     <w:name w:val="Default Paragraph Font"/>
     <w:uiPriority w:val="1"/>
+    <w:semiHidden/>
     <w:unhideWhenUsed/>
   </w:style>
   <w:style w:type="table" w:default="1" w:styleId="Tablanormal">
@@ -12577,7 +12543,7 @@
       </w:tblBorders>
     </w:tblPr>
   </w:style>
-  <w:style w:type="table" w:styleId="Cuadrculadetablaclara">
+  <w:style w:type="table" w:styleId="Tablaconcuadrculaclara">
     <w:name w:val="Grid Table Light"/>
     <w:basedOn w:val="Tablanormal"/>
     <w:uiPriority w:val="40"/>
@@ -13690,7 +13656,7 @@
       <w:color w:val="6E6E6E" w:themeColor="accent1" w:themeShade="80"/>
     </w:rPr>
   </w:style>
-  <w:style w:type="table" w:styleId="Tabladecuadrcula4-nfasis4">
+  <w:style w:type="table" w:styleId="Tablaconcuadrcula4-nfasis4">
     <w:name w:val="Grid Table 4 Accent 4"/>
     <w:basedOn w:val="Tablanormal"/>
     <w:uiPriority w:val="49"/>
@@ -14135,28 +14101,28 @@
 </file>
 
 <file path=customXml/item1.xml><?xml version="1.0" encoding="utf-8"?>
+<b:Sources xmlns:b="http://schemas.openxmlformats.org/officeDocument/2006/bibliography" xmlns="http://schemas.openxmlformats.org/officeDocument/2006/bibliography" SelectedStyle="\APASixthEditionOfficeOnline.xsl" StyleName="APA" Version="6"/>
+</file>
+
+<file path=customXml/item2.xml><?xml version="1.0" encoding="utf-8"?>
 <go:gDocsCustomXmlDataStorage xmlns:go="http://customooxmlschemas.google.com/" xmlns:r="http://schemas.openxmlformats.org/officeDocument/2006/relationships">
   <go:docsCustomData xmlns:go="http://customooxmlschemas.google.com/" roundtripDataSignature="AMtx7mgeLvjvUXrkGXTQ4vkPv4Euri/fLQ==">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</go:docsCustomData>
 </go:gDocsCustomXmlDataStorage>
 </file>
 
-<file path=customXml/item2.xml><?xml version="1.0" encoding="utf-8"?>
-<b:Sources xmlns:b="http://schemas.openxmlformats.org/officeDocument/2006/bibliography" xmlns="http://schemas.openxmlformats.org/officeDocument/2006/bibliography" SelectedStyle="\APASixthEditionOfficeOnline.xsl" StyleName="APA" Version="6"/>
+<file path=customXml/itemProps1.xml><?xml version="1.0" encoding="utf-8"?>
+<ds:datastoreItem xmlns:ds="http://schemas.openxmlformats.org/officeDocument/2006/customXml" ds:itemID="{5D4A4618-9A01-4B45-9C34-41F5C1167045}">
+  <ds:schemaRefs>
+    <ds:schemaRef ds:uri="http://schemas.openxmlformats.org/officeDocument/2006/bibliography"/>
+  </ds:schemaRefs>
+</ds:datastoreItem>
 </file>
 
-<file path=customXml/itemProps1.xml><?xml version="1.0" encoding="utf-8"?>
+<file path=customXml/itemProps2.xml><?xml version="1.0" encoding="utf-8"?>
 <ds:datastoreItem xmlns:ds="http://schemas.openxmlformats.org/officeDocument/2006/customXml" ds:itemID="{11111111-1234-1234-1234-123412341234}">
   <ds:schemaRefs>
     <ds:schemaRef ds:uri="http://customooxmlschemas.google.com/"/>
     <ds:schemaRef ds:uri="http://schemas.openxmlformats.org/officeDocument/2006/relationships"/>
   </ds:schemaRefs>
 </ds:datastoreItem>
-</file>
-
-<file path=customXml/itemProps2.xml><?xml version="1.0" encoding="utf-8"?>
-<ds:datastoreItem xmlns:ds="http://schemas.openxmlformats.org/officeDocument/2006/customXml" ds:itemID="{5D4A4618-9A01-4B45-9C34-41F5C1167045}">
-  <ds:schemaRefs>
-    <ds:schemaRef ds:uri="http://schemas.openxmlformats.org/officeDocument/2006/bibliography"/>
-  </ds:schemaRefs>
-</ds:datastoreItem>
 </file>
</xml_diff>

<commit_message>
Agregado historias de usuario
</commit_message>
<xml_diff>
--- a/Documentos/Planes/PlanGestionConfiguración.docx
+++ b/Documentos/Planes/PlanGestionConfiguración.docx
@@ -585,23 +585,7 @@
           <w:rFonts w:asciiTheme="majorHAnsi" w:hAnsiTheme="majorHAnsi" w:cstheme="majorHAnsi"/>
           <w:lang w:val="es-PE"/>
         </w:rPr>
-        <w:t xml:space="preserve">Reyes </w:t>
-      </w:r>
-      <w:proofErr w:type="spellStart"/>
-      <w:r>
-        <w:rPr>
-          <w:rFonts w:asciiTheme="majorHAnsi" w:hAnsiTheme="majorHAnsi" w:cstheme="majorHAnsi"/>
-          <w:lang w:val="es-PE"/>
-        </w:rPr>
-        <w:t>Cordova</w:t>
-      </w:r>
-      <w:proofErr w:type="spellEnd"/>
-      <w:r>
-        <w:rPr>
-          <w:rFonts w:asciiTheme="majorHAnsi" w:hAnsiTheme="majorHAnsi" w:cstheme="majorHAnsi"/>
-          <w:lang w:val="es-PE"/>
-        </w:rPr>
-        <w:t xml:space="preserve"> Rodrigo Manuel</w:t>
+        <w:t>Reyes Cordova Rodrigo Manuel</w:t>
       </w:r>
     </w:p>
     <w:p>
@@ -7316,13 +7300,8 @@
             <w:r>
               <w:t xml:space="preserve">- </w:t>
             </w:r>
-            <w:proofErr w:type="spellStart"/>
-            <w:r>
-              <w:t>Linea</w:t>
-            </w:r>
-            <w:proofErr w:type="spellEnd"/>
-            <w:r>
-              <w:t xml:space="preserve"> Base 1</w:t>
+            <w:r>
+              <w:t>Linea Base 1</w:t>
             </w:r>
           </w:p>
         </w:tc>
@@ -7546,13 +7525,8 @@
             <w:r>
               <w:t xml:space="preserve">- </w:t>
             </w:r>
-            <w:proofErr w:type="spellStart"/>
-            <w:r>
-              <w:t>Linea</w:t>
-            </w:r>
-            <w:proofErr w:type="spellEnd"/>
-            <w:r>
-              <w:t xml:space="preserve"> Base 2</w:t>
+            <w:r>
+              <w:t>Linea Base 2</w:t>
             </w:r>
           </w:p>
         </w:tc>
@@ -7685,13 +7659,8 @@
             <w:r>
               <w:t xml:space="preserve">- </w:t>
             </w:r>
-            <w:proofErr w:type="spellStart"/>
-            <w:r>
-              <w:t>Linea</w:t>
-            </w:r>
-            <w:proofErr w:type="spellEnd"/>
-            <w:r>
-              <w:t xml:space="preserve"> Base 3</w:t>
+            <w:r>
+              <w:t>Linea Base 3</w:t>
             </w:r>
           </w:p>
         </w:tc>
@@ -11184,23 +11153,7 @@
                 <w:color w:val="000000"/>
                 <w:lang w:val="es-PE" w:eastAsia="ko-KR"/>
               </w:rPr>
-              <w:t xml:space="preserve">El cambio solicitado es necesario debido a que en el registro de los datos del cliente solamente se consideraban los nombres y apellidos </w:t>
-            </w:r>
-            <w:proofErr w:type="gramStart"/>
-            <w:r>
-              <w:rPr>
-                <w:color w:val="000000"/>
-                <w:lang w:val="es-PE" w:eastAsia="ko-KR"/>
-              </w:rPr>
-              <w:t>del mismo</w:t>
-            </w:r>
-            <w:proofErr w:type="gramEnd"/>
-            <w:r>
-              <w:rPr>
-                <w:color w:val="000000"/>
-                <w:lang w:val="es-PE" w:eastAsia="ko-KR"/>
-              </w:rPr>
-              <w:t xml:space="preserve">, sin embargo, el DNI debe ser </w:t>
+              <w:t xml:space="preserve">El cambio solicitado es necesario debido a que en el registro de los datos del cliente solamente se consideraban los nombres y apellidos del mismo, sin embargo, el DNI debe ser </w:t>
             </w:r>
             <w:proofErr w:type="spellStart"/>
             <w:r>
@@ -11937,23 +11890,7 @@
           <w:color w:val="000000"/>
           <w:lang w:val="es-PE" w:eastAsia="ko-KR"/>
         </w:rPr>
-        <w:t xml:space="preserve">Integrante: Reyes </w:t>
-      </w:r>
-      <w:proofErr w:type="spellStart"/>
-      <w:r>
-        <w:rPr>
-          <w:color w:val="000000"/>
-          <w:lang w:val="es-PE" w:eastAsia="ko-KR"/>
-        </w:rPr>
-        <w:t>Cordova</w:t>
-      </w:r>
-      <w:proofErr w:type="spellEnd"/>
-      <w:r>
-        <w:rPr>
-          <w:color w:val="000000"/>
-          <w:lang w:val="es-PE" w:eastAsia="ko-KR"/>
-        </w:rPr>
-        <w:t>, Rodrigo Manuel</w:t>
+        <w:t>Integrante: Reyes Cordova, Rodrigo Manuel</w:t>
       </w:r>
     </w:p>
     <w:tbl>
@@ -12630,23 +12567,7 @@
                 <w:color w:val="000000"/>
                 <w:lang w:val="es-PE" w:eastAsia="ko-KR"/>
               </w:rPr>
-              <w:t xml:space="preserve">Al visualizar los espacios disponibles estos no muestran los diferentes tamaños de </w:t>
-            </w:r>
-            <w:proofErr w:type="gramStart"/>
-            <w:r>
-              <w:rPr>
-                <w:color w:val="000000"/>
-                <w:lang w:val="es-PE" w:eastAsia="ko-KR"/>
-              </w:rPr>
-              <w:t>los mismos</w:t>
-            </w:r>
-            <w:proofErr w:type="gramEnd"/>
-            <w:r>
-              <w:rPr>
-                <w:color w:val="000000"/>
-                <w:lang w:val="es-PE" w:eastAsia="ko-KR"/>
-              </w:rPr>
-              <w:t>, por consecuencia, el espacio de una camioneta/van no es el mismo espacio que el de un auto de tamaño normal.</w:t>
+              <w:t>Al visualizar los espacios disponibles estos no muestran los diferentes tamaños de los mismos, por consecuencia, el espacio de una camioneta/van no es el mismo espacio que el de un auto de tamaño normal.</w:t>
             </w:r>
           </w:p>
         </w:tc>
@@ -13365,15 +13286,13 @@
               </w:rPr>
               <w:t xml:space="preserve">Recordemos que uno de los principales problemas en Lima es el robo especialmente de autos es por ello que implementaremos </w:t>
             </w:r>
-            <w:proofErr w:type="gramStart"/>
             <w:r>
               <w:rPr>
                 <w:color w:val="000000"/>
                 <w:lang w:val="es-PE" w:eastAsia="ko-KR"/>
               </w:rPr>
-              <w:t>un funcionalidad</w:t>
-            </w:r>
-            <w:proofErr w:type="gramEnd"/>
+              <w:t>una funcionalidad</w:t>
+            </w:r>
             <w:r>
               <w:rPr>
                 <w:color w:val="000000"/>
@@ -19551,28 +19470,28 @@
 </file>
 
 <file path=customXml/item1.xml><?xml version="1.0" encoding="utf-8"?>
+<b:Sources xmlns:b="http://schemas.openxmlformats.org/officeDocument/2006/bibliography" xmlns="http://schemas.openxmlformats.org/officeDocument/2006/bibliography" SelectedStyle="\APASixthEditionOfficeOnline.xsl" StyleName="APA" Version="6"/>
+</file>
+
+<file path=customXml/item2.xml><?xml version="1.0" encoding="utf-8"?>
 <go:gDocsCustomXmlDataStorage xmlns:go="http://customooxmlschemas.google.com/" xmlns:r="http://schemas.openxmlformats.org/officeDocument/2006/relationships">
   <go:docsCustomData xmlns:go="http://customooxmlschemas.google.com/" roundtripDataSignature="AMtx7mgeLvjvUXrkGXTQ4vkPv4Euri/fLQ==">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</go:docsCustomData>
 </go:gDocsCustomXmlDataStorage>
 </file>
 
-<file path=customXml/item2.xml><?xml version="1.0" encoding="utf-8"?>
-<b:Sources xmlns:b="http://schemas.openxmlformats.org/officeDocument/2006/bibliography" xmlns="http://schemas.openxmlformats.org/officeDocument/2006/bibliography" SelectedStyle="\APASixthEditionOfficeOnline.xsl" StyleName="APA" Version="6"/>
+<file path=customXml/itemProps1.xml><?xml version="1.0" encoding="utf-8"?>
+<ds:datastoreItem xmlns:ds="http://schemas.openxmlformats.org/officeDocument/2006/customXml" ds:itemID="{5D4A4618-9A01-4B45-9C34-41F5C1167045}">
+  <ds:schemaRefs>
+    <ds:schemaRef ds:uri="http://schemas.openxmlformats.org/officeDocument/2006/bibliography"/>
+  </ds:schemaRefs>
+</ds:datastoreItem>
 </file>
 
-<file path=customXml/itemProps1.xml><?xml version="1.0" encoding="utf-8"?>
+<file path=customXml/itemProps2.xml><?xml version="1.0" encoding="utf-8"?>
 <ds:datastoreItem xmlns:ds="http://schemas.openxmlformats.org/officeDocument/2006/customXml" ds:itemID="{11111111-1234-1234-1234-123412341234}">
   <ds:schemaRefs>
     <ds:schemaRef ds:uri="http://customooxmlschemas.google.com/"/>
     <ds:schemaRef ds:uri="http://schemas.openxmlformats.org/officeDocument/2006/relationships"/>
   </ds:schemaRefs>
 </ds:datastoreItem>
-</file>
-
-<file path=customXml/itemProps2.xml><?xml version="1.0" encoding="utf-8"?>
-<ds:datastoreItem xmlns:ds="http://schemas.openxmlformats.org/officeDocument/2006/customXml" ds:itemID="{5D4A4618-9A01-4B45-9C34-41F5C1167045}">
-  <ds:schemaRefs>
-    <ds:schemaRef ds:uri="http://schemas.openxmlformats.org/officeDocument/2006/bibliography"/>
-  </ds:schemaRefs>
-</ds:datastoreItem>
 </file>
</xml_diff>